<commit_message>
More work on text of current work section
Also tried to add bib but not working yet
</commit_message>
<xml_diff>
--- a/5YCM/5YCM_Report.docx
+++ b/5YCM/5YCM_Report.docx
@@ -162,22 +162,16 @@
         <w:pStyle w:val="BodyText"/>
       </w:pPr>
       <w:r>
-        <w:t xml:space="preserve">I continue to be interested in discerning the forces shaping wild bacterial populations and would like to turn my focus from the whole genomes of populations to their gene content.</w:t>
-      </w:r>
-    </w:p>
-    <w:p>
-      <w:pPr>
-        <w:pStyle w:val="BodyText"/>
-      </w:pPr>
-      <w:r>
         <w:rPr>
           <w:i/>
         </w:rPr>
-        <w:t xml:space="preserve">Are there related sequence-discrete populations in bog lakes (Crystal Bog, Mary Lake, Trout Bog)? How closely related are they? Do they share a common gene pool? Are there genes present in one lake but not the other for these closely related populations? Is there an ecological or physical barrier to recombination between these two lakes?</w:t>
-      </w:r>
-      <w:r>
-        <w:t xml:space="preserve"> </w:t>
-      </w:r>
+        <w:t xml:space="preserve">Questions: Are there related sequence-discrete populations in bog lakes (Crystal Bog, Mary Lake, Trout Bog)? How closely related are they? Do they share a common gene pool? Are there genes present in one lake but not the other for these closely related populations? Are these genepools separated? If so, how did these genes evolve differently between the two lakes?</w:t>
+      </w:r>
+    </w:p>
+    <w:p>
+      <w:pPr>
+        <w:pStyle w:val="BodyText"/>
+      </w:pPr>
       <w:r>
         <w:t xml:space="preserve">I have been working on getting bins for Crystal Bog and Mary Lake over the past year.</w:t>
       </w:r>
@@ -197,7 +191,7 @@
         <w:t xml:space="preserve"> </w:t>
       </w:r>
       <w:r>
-        <w:t xml:space="preserve">Once I have binned, dereplicated, classified genomes from the three bog lakes I can start comparing them.</w:t>
+        <w:t xml:space="preserve">Once I have binned, dereplicated, classified genomes from the three bog lakes I can start comparing genomes within and between lakes.</w:t>
       </w:r>
       <w:r>
         <w:t xml:space="preserve"> </w:t>
@@ -209,16 +203,40 @@
         <w:t xml:space="preserve"> </w:t>
       </w:r>
       <w:r>
-        <w:t xml:space="preserve"> </w:t>
-      </w:r>
-      <w:r>
-        <w:t xml:space="preserve">For genomes that are very closely related (tentatively about &gt;95% nucleotide identity across a shared genome content of at least 50% of their genome), I will also investigate if the associated populations share a common gene pool between the two lakes.</w:t>
-      </w:r>
-      <w:r>
-        <w:t xml:space="preserve"> </w:t>
-      </w:r>
-      <w:r>
-        <w:t xml:space="preserve">By mapping the metagenomes from one lake to MAGs from the other, I will identify if there are regions or genes that are present in only one of the lakes and if the diversity of shared genes is different between the two lakes.</w:t>
+        <w:t xml:space="preserve">For genomes that share at least 96.5% identity across at least 60% of their genome (species level</w:t>
+      </w:r>
+      <w:r>
+        <w:t xml:space="preserve"> </w:t>
+      </w:r>
+      <w:r>
+        <w:t xml:space="preserve">[@Varghese2015]</w:t>
+      </w:r>
+      <w:r>
+        <w:t xml:space="preserve">), I will further investigate what functions are common in shared gene content.</w:t>
+      </w:r>
+      <w:r>
+        <w:t xml:space="preserve"> </w:t>
+      </w:r>
+      <w:r>
+        <w:t xml:space="preserve">If there are few shared species between the lakes this analysis could also be done on genomes from the same genus.</w:t>
+      </w:r>
+      <w:r>
+        <w:t xml:space="preserve"> </w:t>
+      </w:r>
+      <w:r>
+        <w:t xml:space="preserve">This analysis only addresses shared content that assembled in both lakes.</w:t>
+      </w:r>
+      <w:r>
+        <w:t xml:space="preserve"> </w:t>
+      </w:r>
+      <w:r>
+        <w:t xml:space="preserve">I will search for homologs of genes assembled into MAGs in other lakes by mapping the metagenomes from one lake to MAGs from the other.</w:t>
+      </w:r>
+      <w:r>
+        <w:t xml:space="preserve"> </w:t>
+      </w:r>
+      <w:r>
+        <w:t xml:space="preserve">Using this method will both identify homologs present in both lakes and calculate the average similarity of these homologs.</w:t>
       </w:r>
       <w:r>
         <w:t xml:space="preserve"> </w:t>
@@ -230,7 +248,10 @@
         <w:t xml:space="preserve"> </w:t>
       </w:r>
       <w:r>
-        <w:t xml:space="preserve">I will also look for evidence of a barrier to recombination between these allopatric populations.</w:t>
+        <w:t xml:space="preserve">I will also look for differences in how the populations evolved by comparing their trees and single nucleotide variants.</w:t>
+      </w:r>
+      <w:r>
+        <w:t xml:space="preserve"> </w:t>
       </w:r>
     </w:p>
     <w:p>
@@ -637,7 +658,7 @@
     </w:lvl>
   </w:abstractNum>
   <w:abstractNum w:abstractNumId="990">
-    <w:nsid w:val="66617fa1"/>
+    <w:nsid w:val="9d3b4234"/>
     <w:multiLevelType w:val="multilevel"/>
     <w:lvl w:ilvl="0">
       <w:numFmt w:val="bullet"/>
@@ -718,7 +739,7 @@
     </w:lvl>
   </w:abstractNum>
   <w:abstractNum w:abstractNumId="991">
-    <w:nsid w:val="587c563e"/>
+    <w:nsid w:val="4853474b"/>
     <w:multiLevelType w:val="multilevel"/>
     <w:lvl w:ilvl="0">
       <w:numFmt w:val="bullet"/>

</xml_diff>

<commit_message>
Small changes for typos and length adjustments
</commit_message>
<xml_diff>
--- a/5YCM/5YCM_Report.docx
+++ b/5YCM/5YCM_Report.docx
@@ -60,10 +60,10 @@
       <w:pPr>
         <w:pStyle w:val="Heading4"/>
       </w:pPr>
-      <w:bookmarkStart w:id="23" w:name="submitted-manuscript"/>
+      <w:bookmarkStart w:id="23" w:name="abstract-for-accepted-manuscript-ismej"/>
       <w:bookmarkEnd w:id="23"/>
       <w:r>
-        <w:t xml:space="preserve">Submitted manuscript</w:t>
+        <w:t xml:space="preserve">Abstract for Accepted Manuscript (ISMEJ)</w:t>
       </w:r>
     </w:p>
     <w:p>
@@ -71,33 +71,15 @@
         <w:pStyle w:val="FirstParagraph"/>
       </w:pPr>
       <w:r>
-        <w:t xml:space="preserve">The manuscript I submitted last year has been accepted to ISMEJ.</w:t>
-      </w:r>
-    </w:p>
-    <w:p>
-      <w:pPr>
-        <w:pStyle w:val="Heading5"/>
-      </w:pPr>
-      <w:bookmarkStart w:id="24" w:name="abstract"/>
+        <w:t xml:space="preserve">To understand the forces driving differentiation and diversification in wild bacterial populations, we must be able to delineate and track ecologically relevant units through space and time. Mapping metagenomic sequences to reference genomes derived from the same environment can reveal genetic heterogeneity within populations, and in some cases, be used to identify boundaries between genetically similar, but ecologically distinct, populations. Here we examine population-level heterogeneity within abundant and ubiquitous freshwater bacterial groups such as the acI Actinobacteria and LD12 Alphaproteobacteria (the freshwater sister clade to the marine SAR11) using 33 single cell genomes and a 5-year metagenomic time series. The single cell genomes grouped into 15 monophyletic clusters (termed “tribes”) that share at least 97.9% 16S rRNA identity. Distinct populations were identified within most tribes based on the patterns of metagenomic read recruitments to single-cell genomes representing these tribes. Genetically distinct populations within tribes of the acI actinobacterial lineage living in the same lake had different seasonal abundance patterns, suggesting these populations were also ecologically distinct. In contrast, sympatric LD12 populations were less genetically differentiated. This suggests that within one lake, some freshwater lineages harbor genetically discrete (but still closely related) and ecologically distinct populations, while other lineages are composed of less differentiated populations with overlapping niches. Our results point at an interplay of evolutionary and ecological forces acting on these communities that can be observed in real time.</w:t>
+      </w:r>
+    </w:p>
+    <w:p>
+      <w:pPr>
+        <w:pStyle w:val="Heading4"/>
+      </w:pPr>
+      <w:bookmarkStart w:id="24" w:name="current-project"/>
       <w:bookmarkEnd w:id="24"/>
-      <w:r>
-        <w:t xml:space="preserve">Abstract</w:t>
-      </w:r>
-    </w:p>
-    <w:p>
-      <w:pPr>
-        <w:pStyle w:val="FirstParagraph"/>
-      </w:pPr>
-      <w:r>
-        <w:t xml:space="preserve">To understand the forces driving differentiation and diversification in wild bacterial populations, we must be able to delineate and track ecologically relevant units through space and time. Mapping metagenomic sequences to reference genomes derived from the same environment can reveal genetic heterogeneity within populations, and in some cases, be used to identify boundaries between genetically similar, but ecologically distinct, populations. Here we examine population-level heterogeneity within abundant and ubiquitous freshwater bacterial groups such as the acI Actinobacteria and LD12 Alphaproteobacteria (the freshwater sister clade to the marine SAR11) using 33 single cell genomes and a 5-year metagenomic time series. The single cell genomes grouped into 15 monophyletic clusters (termed “tribes”) that share at least 97.9% 16S rRNA identity. Distinct populations were identified within most tribes based on the patterns of metagenomic read recruitments to single-cell genomes representing these tribes. Genetically distinct populations within tribes of the acI actinobacterial lineage living in the same lake had different seasonal abundance patterns, suggesting these populations were also ecologically distinct. In contrast, sympatric LD12 populations were less genetically differentiated. This suggests that within one lake, some freshwater lineages harbor genetically discrete (but still closely related) and ecologically distinct populations, while other lineages are composed of less differentiated populations with overlapping niches. Our results point at an interplay of evolutionary and ecological forces acting on these communities that can be observed in real time.</w:t>
-      </w:r>
-    </w:p>
-    <w:p>
-      <w:pPr>
-        <w:pStyle w:val="Heading4"/>
-      </w:pPr>
-      <w:bookmarkStart w:id="25" w:name="current-project"/>
-      <w:bookmarkEnd w:id="25"/>
       <w:r>
         <w:t xml:space="preserve">Current Project</w:t>
       </w:r>
@@ -111,7 +93,7 @@
           <wp:inline>
             <wp:extent cx="5334000" cy="1888692"/>
             <wp:effectExtent b="0" l="0" r="0" t="0"/>
-            <wp:docPr descr="Diagram from Sampling to Bins Diagram" id="1" name="Picture"/>
+            <wp:docPr descr="Diagram from Sampling to Bins" id="1" name="Picture"/>
             <a:graphic>
               <a:graphicData uri="http://schemas.openxmlformats.org/drawingml/2006/picture">
                 <pic:pic>
@@ -122,7 +104,7 @@
                     </pic:cNvPicPr>
                   </pic:nvPicPr>
                   <pic:blipFill>
-                    <a:blip r:embed="rId26"/>
+                    <a:blip r:embed="rId25"/>
                     <a:stretch>
                       <a:fillRect/>
                     </a:stretch>
@@ -154,7 +136,7 @@
         <w:pStyle w:val="ImageCaption"/>
       </w:pPr>
       <w:r>
-        <w:t xml:space="preserve">Diagram from Sampling to Bins Diagram</w:t>
+        <w:t xml:space="preserve">Diagram from Sampling to Bins</w:t>
       </w:r>
     </w:p>
     <w:p>
@@ -258,10 +240,10 @@
       <w:pPr>
         <w:pStyle w:val="Heading3"/>
       </w:pPr>
-      <w:bookmarkStart w:id="27" w:name="publications"/>
-      <w:bookmarkEnd w:id="27"/>
-      <w:r>
-        <w:t xml:space="preserve">Publications</w:t>
+      <w:bookmarkStart w:id="26" w:name="new-publications"/>
+      <w:bookmarkEnd w:id="26"/>
+      <w:r>
+        <w:t xml:space="preserve">New Publications</w:t>
       </w:r>
     </w:p>
     <w:p>
@@ -310,7 +292,7 @@
       <w:r>
         <w:t xml:space="preserve">, Chan, L.-K., Bertilsson, S., Glavina del Rio, T., Tringe, S. G., … McMahon, K. D. (2017). Ecophysiology of Freshwater Verrucomicrobia Inferred from Metagenome-Assembled Genomes. mSphere. doi:</w:t>
       </w:r>
-      <w:hyperlink r:id="rId28">
+      <w:hyperlink r:id="rId27">
         <w:r>
           <w:rPr>
             <w:rStyle w:val="Hyperlink"/>
@@ -322,11 +304,26 @@
         <w:br w:type="textWrapping"/>
       </w:r>
       <w:r>
-        <w:t xml:space="preserve">Bendall, M. L.*,</w:t>
-      </w:r>
-      <w:r>
-        <w:t xml:space="preserve"> </w:t>
-      </w:r>
+        <w:rPr>
+          <w:vertAlign w:val="superscript"/>
+        </w:rPr>
+        <w:t xml:space="preserve">*Equal contributors</w:t>
+      </w:r>
+    </w:p>
+    <w:p>
+      <w:pPr>
+        <w:pStyle w:val="Heading3"/>
+      </w:pPr>
+      <w:bookmarkStart w:id="28" w:name="conference-poster"/>
+      <w:bookmarkEnd w:id="28"/>
+      <w:r>
+        <w:t xml:space="preserve">Conference Poster</w:t>
+      </w:r>
+    </w:p>
+    <w:p>
+      <w:pPr>
+        <w:pStyle w:val="FirstParagraph"/>
+      </w:pPr>
       <w:r>
         <w:rPr>
           <w:b/>
@@ -334,62 +331,12 @@
         <w:t xml:space="preserve">Stevens, S. L. R.</w:t>
       </w:r>
       <w:r>
-        <w:t xml:space="preserve">*, Chan, L.-K., Malfatti, S., Schwientek, P., Tremblay, … McMahon, K. D., Malmstrom, R. R. (2016). Genome-wide selective sweeps and gene-specific sweeps in natural bacterial populations. ISMEJ. doi:</w:t>
+        <w:t xml:space="preserve">, Egan, R., Malmstrom, R.R., McMahon, K. D. Comparative Genomics of Selected Bacterial Populations from Several Freshwater Bog Lakes. 2017 Microbial Population Biology Gordon Research Conference. July 2017. Andover, NH.</w:t>
+      </w:r>
+      <w:r>
+        <w:t xml:space="preserve"> </w:t>
       </w:r>
       <w:hyperlink r:id="rId29">
-        <w:r>
-          <w:rPr>
-            <w:rStyle w:val="Hyperlink"/>
-          </w:rPr>
-          <w:t xml:space="preserve">10.1038/ismej.2015.241</w:t>
-        </w:r>
-      </w:hyperlink>
-      <w:r>
-        <w:t xml:space="preserve"> </w:t>
-      </w:r>
-      <w:r>
-        <w:rPr>
-          <w:b/>
-        </w:rPr>
-        <w:t xml:space="preserve">featured article</w:t>
-      </w:r>
-      <w:r>
-        <w:br w:type="textWrapping"/>
-      </w:r>
-      <w:r>
-        <w:rPr>
-          <w:vertAlign w:val="superscript"/>
-        </w:rPr>
-        <w:t xml:space="preserve">*Equal contributors</w:t>
-      </w:r>
-    </w:p>
-    <w:p>
-      <w:pPr>
-        <w:pStyle w:val="Heading3"/>
-      </w:pPr>
-      <w:bookmarkStart w:id="30" w:name="conference-poster"/>
-      <w:bookmarkEnd w:id="30"/>
-      <w:r>
-        <w:t xml:space="preserve">Conference Poster</w:t>
-      </w:r>
-    </w:p>
-    <w:p>
-      <w:pPr>
-        <w:pStyle w:val="FirstParagraph"/>
-      </w:pPr>
-      <w:r>
-        <w:rPr>
-          <w:b/>
-        </w:rPr>
-        <w:t xml:space="preserve">Stevens, S. L. R.</w:t>
-      </w:r>
-      <w:r>
-        <w:t xml:space="preserve">, Egan, R., Malmstrom, R.R., McMahon, K. D. Comparative Genomics of Selected Bacterial Populations from Several Freshwater Bog Lakes. 2017 Microbial Population Biology Gordon Research Conference. July 2017. Andover, NH.</w:t>
-      </w:r>
-      <w:r>
-        <w:t xml:space="preserve"> </w:t>
-      </w:r>
-      <w:hyperlink r:id="rId31">
         <w:r>
           <w:rPr>
             <w:rStyle w:val="Hyperlink"/>
@@ -402,8 +349,8 @@
       <w:pPr>
         <w:pStyle w:val="Heading3"/>
       </w:pPr>
-      <w:bookmarkStart w:id="32" w:name="professional-development"/>
-      <w:bookmarkEnd w:id="32"/>
+      <w:bookmarkStart w:id="30" w:name="professional-development"/>
+      <w:bookmarkEnd w:id="30"/>
       <w:r>
         <w:t xml:space="preserve">Professional Development</w:t>
       </w:r>
@@ -453,6 +400,18 @@
         </w:numPr>
       </w:pPr>
       <w:r>
+        <w:t xml:space="preserve">Attended Anvio workshop at UChicago - April 2017</w:t>
+      </w:r>
+    </w:p>
+    <w:p>
+      <w:pPr>
+        <w:pStyle w:val="Compact"/>
+        <w:numPr>
+          <w:numId w:val="1001"/>
+          <w:ilvl w:val="0"/>
+        </w:numPr>
+      </w:pPr>
+      <w:r>
         <w:t xml:space="preserve">Computational Biology, Ecology, and Evolution(ComBEE) group - Started Nov. 2014</w:t>
       </w:r>
     </w:p>
@@ -465,7 +424,7 @@
         </w:numPr>
       </w:pPr>
       <w:r>
-        <w:t xml:space="preserve">Taught git workshop - Spring 2017</w:t>
+        <w:t xml:space="preserve">Taught git workshop (Spring 2017) and gh-pages workshop (Fall 2017)</w:t>
       </w:r>
     </w:p>
     <w:p>
@@ -477,7 +436,7 @@
         </w:numPr>
       </w:pPr>
       <w:r>
-        <w:t xml:space="preserve">Taught gh-pages worskhop - Fall 2017</w:t>
+        <w:t xml:space="preserve">Taught Anvio workshop on campus - May 2017</w:t>
       </w:r>
     </w:p>
     <w:p>
@@ -501,30 +460,6 @@
         </w:numPr>
       </w:pPr>
       <w:r>
-        <w:t xml:space="preserve">Attended Anvio workshop at UChicago - April 2017</w:t>
-      </w:r>
-    </w:p>
-    <w:p>
-      <w:pPr>
-        <w:pStyle w:val="Compact"/>
-        <w:numPr>
-          <w:numId w:val="1001"/>
-          <w:ilvl w:val="0"/>
-        </w:numPr>
-      </w:pPr>
-      <w:r>
-        <w:t xml:space="preserve">Taught Anvio workshop on campus - May 2017</w:t>
-      </w:r>
-    </w:p>
-    <w:p>
-      <w:pPr>
-        <w:pStyle w:val="Compact"/>
-        <w:numPr>
-          <w:numId w:val="1001"/>
-          <w:ilvl w:val="0"/>
-        </w:numPr>
-      </w:pPr>
-      <w:r>
         <w:t xml:space="preserve">Attended Open Science Grid User school - Summer 2017</w:t>
       </w:r>
     </w:p>
@@ -532,8 +467,8 @@
       <w:pPr>
         <w:pStyle w:val="Heading3"/>
       </w:pPr>
-      <w:bookmarkStart w:id="33" w:name="awards"/>
-      <w:bookmarkEnd w:id="33"/>
+      <w:bookmarkStart w:id="31" w:name="awards"/>
+      <w:bookmarkEnd w:id="31"/>
       <w:r>
         <w:t xml:space="preserve">Awards</w:t>
       </w:r>
@@ -658,7 +593,7 @@
     </w:lvl>
   </w:abstractNum>
   <w:abstractNum w:abstractNumId="990">
-    <w:nsid w:val="9d3b4234"/>
+    <w:nsid w:val="87c5c1ce"/>
     <w:multiLevelType w:val="multilevel"/>
     <w:lvl w:ilvl="0">
       <w:numFmt w:val="bullet"/>
@@ -739,7 +674,7 @@
     </w:lvl>
   </w:abstractNum>
   <w:abstractNum w:abstractNumId="991">
-    <w:nsid w:val="4853474b"/>
+    <w:nsid w:val="f4d497f1"/>
     <w:multiLevelType w:val="multilevel"/>
     <w:lvl w:ilvl="0">
       <w:numFmt w:val="bullet"/>

</xml_diff>

<commit_message>
Updates to current work section and fixed bib
</commit_message>
<xml_diff>
--- a/5YCM/5YCM_Report.docx
+++ b/5YCM/5YCM_Report.docx
@@ -71,7 +71,22 @@
         <w:pStyle w:val="FirstParagraph"/>
       </w:pPr>
       <w:r>
-        <w:t xml:space="preserve">To understand the forces driving differentiation and diversification in wild bacterial populations, we must be able to delineate and track ecologically relevant units through space and time. Mapping metagenomic sequences to reference genomes derived from the same environment can reveal genetic heterogeneity within populations, and in some cases, be used to identify boundaries between genetically similar, but ecologically distinct, populations. Here we examine population-level heterogeneity within abundant and ubiquitous freshwater bacterial groups such as the acI Actinobacteria and LD12 Alphaproteobacteria (the freshwater sister clade to the marine SAR11) using 33 single cell genomes and a 5-year metagenomic time series. The single cell genomes grouped into 15 monophyletic clusters (termed “tribes”) that share at least 97.9% 16S rRNA identity. Distinct populations were identified within most tribes based on the patterns of metagenomic read recruitments to single-cell genomes representing these tribes. Genetically distinct populations within tribes of the acI actinobacterial lineage living in the same lake had different seasonal abundance patterns, suggesting these populations were also ecologically distinct. In contrast, sympatric LD12 populations were less genetically differentiated. This suggests that within one lake, some freshwater lineages harbor genetically discrete (but still closely related) and ecologically distinct populations, while other lineages are composed of less differentiated populations with overlapping niches. Our results point at an interplay of evolutionary and ecological forces acting on these communities that can be observed in real time.</w:t>
+        <w:t xml:space="preserve">To understand the forces driving differentiation and diversification in wild bacterial populations, we must be able to delineate and track ecologically relevant units through space and time. Mapping metagenomic sequences to reference genomes derived from the same environment can reveal genetic heterogeneity within populations, and in some cases, be used to identify boundaries between genetically similar, but ecologically distinct, populations. Here we examine population-level heterogeneity within abundant and ubiquitous freshwater bacterial groups such as the acI Actinobacteria and LD12 Alphaproteobacteria (the freshwater sister clade to the marine SAR11) using 33 single cell genomes and a 5-year metagenomic time series. The single cell genomes grouped into 15 monophyletic clusters (termed</w:t>
+      </w:r>
+      <w:r>
+        <w:t xml:space="preserve"> </w:t>
+      </w:r>
+      <w:r>
+        <w:t xml:space="preserve">“</w:t>
+      </w:r>
+      <w:r>
+        <w:t xml:space="preserve">tribes</w:t>
+      </w:r>
+      <w:r>
+        <w:t xml:space="preserve">”</w:t>
+      </w:r>
+      <w:r>
+        <w:t xml:space="preserve">) that share at least 97.9% 16S rRNA identity. Distinct populations were identified within most tribes based on the patterns of metagenomic read recruitments to single-cell genomes representing these tribes. Genetically distinct populations within tribes of the acI actinobacterial lineage living in the same lake had different seasonal abundance patterns, suggesting these populations were also ecologically distinct. In contrast, sympatric LD12 populations were less genetically differentiated. This suggests that within one lake, some freshwater lineages harbor genetically discrete (but still closely related) and ecologically distinct populations, while other lineages are composed of less differentiated populations with overlapping niches. Our results point at an interplay of evolutionary and ecological forces acting on these communities that can be observed in real time.</w:t>
       </w:r>
     </w:p>
     <w:p>
@@ -144,10 +159,60 @@
         <w:pStyle w:val="BodyText"/>
       </w:pPr>
       <w:r>
+        <w:t xml:space="preserve">I have been working on binnning genomes from Crystal Bog and Mary Lake over the past year.</w:t>
+      </w:r>
+      <w:r>
+        <w:t xml:space="preserve"> </w:t>
+      </w:r>
+      <w:r>
+        <w:t xml:space="preserve">One of my current challenges is de-replicating these bins, since we likely have recovered the same genomes from multiple timepoints. Additionally I am working on methods to classify them, as past methods did not scale up.</w:t>
+      </w:r>
+      <w:r>
+        <w:t xml:space="preserve"> </w:t>
+      </w:r>
+      <w:r>
+        <w:t xml:space="preserve">I will also bin additional genomes from Trout Bog using new assemblies of the individual time points.</w:t>
+      </w:r>
+      <w:r>
+        <w:t xml:space="preserve"> </w:t>
+      </w:r>
+      <w:r>
+        <w:t xml:space="preserve">The previously binned genomes from TB were done on a coassembly of all of the timepoints.</w:t>
+      </w:r>
+      <w:r>
+        <w:br w:type="textWrapping"/>
+      </w:r>
+      <w:r>
+        <w:t xml:space="preserve">Binning and assembling each sample separately provides several advantages which I hope will help to recover more MAG reference genomes.</w:t>
+      </w:r>
+      <w:r>
+        <w:t xml:space="preserve"> </w:t>
+      </w:r>
+      <w:r>
+        <w:t xml:space="preserve">One such advantage is the lower strain heterogeneity in individual samples which can interfere with assembly.</w:t>
+      </w:r>
+      <w:r>
+        <w:t xml:space="preserve"> </w:t>
+      </w:r>
+      <w:r>
+        <w:t xml:space="preserve">Individual assemblies can also better recover genomes from bacteria that were only abundant in one sample but might have been relatively rare in the coassembly which can make assembly difficult.</w:t>
+      </w:r>
+      <w:r>
+        <w:t xml:space="preserve"> </w:t>
+      </w:r>
+      <w:r>
+        <w:t xml:space="preserve">Additionally I hope to be able to recover more of the flexible genome by assembling the same organism in different timepoints.</w:t>
+      </w:r>
+    </w:p>
+    <w:p>
+      <w:pPr>
+        <w:pStyle w:val="BodyText"/>
+      </w:pPr>
+      <w:r>
         <w:rPr>
           <w:i/>
         </w:rPr>
-        <w:t xml:space="preserve">Questions: Are there related sequence-discrete populations in bog lakes (Crystal Bog, Mary Lake, Trout Bog)? How closely related are they? Do they share a common gene pool? Are there genes present in one lake but not the other for these closely related populations? Are these genepools separated? If so, how did these genes evolve differently between the two lakes?</w:t>
+        <w:t xml:space="preserve">Questions: Are there ecologically distinct strains/genotypes within previously defined sequence-discrete populations? What stage of speciation are these distinct strains/genotypes at in their separation? Is there a barrier to recombination between such strains?</w:t>
       </w:r>
     </w:p>
     <w:p>
@@ -155,85 +220,154 @@
         <w:pStyle w:val="BodyText"/>
       </w:pPr>
       <w:r>
-        <w:t xml:space="preserve">I have been working on getting bins for Crystal Bog and Mary Lake over the past year.</w:t>
-      </w:r>
-      <w:r>
-        <w:t xml:space="preserve"> </w:t>
-      </w:r>
-      <w:r>
-        <w:t xml:space="preserve">My current challenges are dereplicating them, since we likely have recovered the same genomes from multiple timepoints, and classifying them, as past methods did not scale up.</w:t>
-      </w:r>
-      <w:r>
-        <w:t xml:space="preserve"> </w:t>
-      </w:r>
-      <w:r>
-        <w:t xml:space="preserve">I will also bin additional genomes from Trout Bog using new assemblies of the individual time points.</w:t>
-      </w:r>
-      <w:r>
-        <w:t xml:space="preserve"> </w:t>
-      </w:r>
-      <w:r>
-        <w:t xml:space="preserve">Once I have binned, dereplicated, classified genomes from the three bog lakes I can start comparing genomes within and between lakes.</w:t>
-      </w:r>
-      <w:r>
-        <w:t xml:space="preserve"> </w:t>
-      </w:r>
-      <w:r>
-        <w:t xml:space="preserve">With these genomes, I will search for very closely related genomes and quantify how similar they are across their genomes both the percentage and identity of shared genomic content.</w:t>
-      </w:r>
-      <w:r>
-        <w:t xml:space="preserve"> </w:t>
-      </w:r>
-      <w:r>
-        <w:t xml:space="preserve">For genomes that share at least 96.5% identity across at least 60% of their genome (species level</w:t>
-      </w:r>
-      <w:r>
-        <w:t xml:space="preserve"> </w:t>
-      </w:r>
-      <w:r>
-        <w:t xml:space="preserve">[@Varghese2015]</w:t>
-      </w:r>
-      <w:r>
-        <w:t xml:space="preserve">), I will further investigate what functions are common in shared gene content.</w:t>
-      </w:r>
-      <w:r>
-        <w:t xml:space="preserve"> </w:t>
-      </w:r>
-      <w:r>
-        <w:t xml:space="preserve">If there are few shared species between the lakes this analysis could also be done on genomes from the same genus.</w:t>
-      </w:r>
-      <w:r>
-        <w:t xml:space="preserve"> </w:t>
-      </w:r>
-      <w:r>
-        <w:t xml:space="preserve">This analysis only addresses shared content that assembled in both lakes.</w:t>
-      </w:r>
-      <w:r>
-        <w:t xml:space="preserve"> </w:t>
-      </w:r>
-      <w:r>
-        <w:t xml:space="preserve">I will search for homologs of genes assembled into MAGs in other lakes by mapping the metagenomes from one lake to MAGs from the other.</w:t>
-      </w:r>
-      <w:r>
-        <w:t xml:space="preserve"> </w:t>
-      </w:r>
-      <w:r>
-        <w:t xml:space="preserve">Using this method will both identify homologs present in both lakes and calculate the average similarity of these homologs.</w:t>
-      </w:r>
-      <w:r>
-        <w:t xml:space="preserve"> </w:t>
-      </w:r>
-      <w:r>
-        <w:t xml:space="preserve">I will search for patterns among the shared or absent genes that may be explained by the different environments of the two lakes.</w:t>
-      </w:r>
-      <w:r>
-        <w:t xml:space="preserve"> </w:t>
-      </w:r>
-      <w:r>
-        <w:t xml:space="preserve">I will also look for differences in how the populations evolved by comparing their trees and single nucleotide variants.</w:t>
-      </w:r>
-      <w:r>
-        <w:t xml:space="preserve"> </w:t>
+        <w:t xml:space="preserve">Shapiro &amp; Polz (</w:t>
+      </w:r>
+      <w:hyperlink w:anchor="ref-Shapiro2014">
+        <w:r>
+          <w:rPr>
+            <w:rStyle w:val="Hyperlink"/>
+          </w:rPr>
+          <w:t xml:space="preserve">2014</w:t>
+        </w:r>
+      </w:hyperlink>
+      <w:r>
+        <w:t xml:space="preserve">)</w:t>
+      </w:r>
+      <w:r>
+        <w:t xml:space="preserve"> </w:t>
+      </w:r>
+      <w:r>
+        <w:t xml:space="preserve">proposed 5 stages of microbial speciation under differing recombination/selection regimes.</w:t>
+      </w:r>
+      <w:r>
+        <w:t xml:space="preserve"> </w:t>
+      </w:r>
+      <w:r>
+        <w:t xml:space="preserve">In past work we looked for evidence of the two major models of bacterial speciation using the MAGs binned from Trout Bog</w:t>
+      </w:r>
+      <w:r>
+        <w:t xml:space="preserve"> </w:t>
+      </w:r>
+      <w:r>
+        <w:t xml:space="preserve">(Bendall et al.,</w:t>
+      </w:r>
+      <w:r>
+        <w:t xml:space="preserve"> </w:t>
+      </w:r>
+      <w:hyperlink w:anchor="ref-Bendall">
+        <w:r>
+          <w:rPr>
+            <w:rStyle w:val="Hyperlink"/>
+          </w:rPr>
+          <w:t xml:space="preserve">2016</w:t>
+        </w:r>
+      </w:hyperlink>
+      <w:r>
+        <w:t xml:space="preserve">)</w:t>
+      </w:r>
+      <w:r>
+        <w:t xml:space="preserve">.</w:t>
+      </w:r>
+      <w:r>
+        <w:t xml:space="preserve"> </w:t>
+      </w:r>
+      <w:r>
+        <w:t xml:space="preserve">We used mapped reads from the metagenomic timeseries back to these MAGs and identified operational taxonomic units(OTUs) by delineating sequence-discrete populations at the percent identity threshold where the coverage dropped off.</w:t>
+      </w:r>
+      <w:r>
+        <w:t xml:space="preserve"> </w:t>
+      </w:r>
+      <w:r>
+        <w:t xml:space="preserve">While this method revealed a genome-wide sweep and evidence for past gene-specific sweeps, we could not separate the strains within the sequence-discrete populations since we could not link single nucleotide variants(SNVs) together.</w:t>
+      </w:r>
+      <w:r>
+        <w:t xml:space="preserve"> </w:t>
+      </w:r>
+      <w:r>
+        <w:t xml:space="preserve">New statistical methods have been developed</w:t>
+      </w:r>
+      <w:r>
+        <w:t xml:space="preserve"> </w:t>
+      </w:r>
+      <w:r>
+        <w:t xml:space="preserve">(Costea et al., n.d.; Nayfach, Rodriguez-Mueller, Garud, &amp; Pollard,</w:t>
+      </w:r>
+      <w:r>
+        <w:t xml:space="preserve"> </w:t>
+      </w:r>
+      <w:hyperlink w:anchor="ref-Nayfach2016">
+        <w:r>
+          <w:rPr>
+            <w:rStyle w:val="Hyperlink"/>
+          </w:rPr>
+          <w:t xml:space="preserve">2016</w:t>
+        </w:r>
+      </w:hyperlink>
+      <w:r>
+        <w:t xml:space="preserve">; Quince et al.,</w:t>
+      </w:r>
+      <w:r>
+        <w:t xml:space="preserve"> </w:t>
+      </w:r>
+      <w:hyperlink w:anchor="ref-Quince2017">
+        <w:r>
+          <w:rPr>
+            <w:rStyle w:val="Hyperlink"/>
+          </w:rPr>
+          <w:t xml:space="preserve">2017</w:t>
+        </w:r>
+      </w:hyperlink>
+      <w:r>
+        <w:t xml:space="preserve">)</w:t>
+      </w:r>
+      <w:r>
+        <w:t xml:space="preserve"> </w:t>
+      </w:r>
+      <w:r>
+        <w:t xml:space="preserve">that use models to find linked SNVs and identify haplotypes.</w:t>
+      </w:r>
+      <w:r>
+        <w:t xml:space="preserve"> </w:t>
+      </w:r>
+      <w:r>
+        <w:t xml:space="preserve">Using these methods we can identify strains within the sequence discrete populations and look for ecological differentiation and perhaps catching a variety of stages of speciation put forth by</w:t>
+      </w:r>
+      <w:r>
+        <w:t xml:space="preserve"> </w:t>
+      </w:r>
+      <w:r>
+        <w:t xml:space="preserve">(Shapiro &amp; Polz,</w:t>
+      </w:r>
+      <w:r>
+        <w:t xml:space="preserve"> </w:t>
+      </w:r>
+      <w:hyperlink w:anchor="ref-Shapiro2014">
+        <w:r>
+          <w:rPr>
+            <w:rStyle w:val="Hyperlink"/>
+          </w:rPr>
+          <w:t xml:space="preserve">2014</w:t>
+        </w:r>
+      </w:hyperlink>
+      <w:r>
+        <w:t xml:space="preserve">)</w:t>
+      </w:r>
+      <w:r>
+        <w:t xml:space="preserve">.</w:t>
+      </w:r>
+      <w:r>
+        <w:t xml:space="preserve"> </w:t>
+      </w:r>
+      <w:r>
+        <w:t xml:space="preserve">In capturing many stages of speciation we hope to better understand the principles of diversification and how sequence discrete populations emerge and separate from one another.</w:t>
+      </w:r>
+    </w:p>
+    <w:p>
+      <w:pPr>
+        <w:pStyle w:val="BodyText"/>
+      </w:pPr>
+      <w:r>
+        <w:t xml:space="preserve">Since we have multiple metagenomic timeseries from isolate lakes this also allows for some study of allopatric speciation.</w:t>
       </w:r>
     </w:p>
     <w:p>
@@ -448,7 +582,19 @@
         </w:numPr>
       </w:pPr>
       <w:r>
-        <w:t xml:space="preserve">'Retired' from organizing events - Summer 2017</w:t>
+        <w:t xml:space="preserve">‘</w:t>
+      </w:r>
+      <w:r>
+        <w:t xml:space="preserve">Retired</w:t>
+      </w:r>
+      <w:r>
+        <w:t xml:space="preserve">’</w:t>
+      </w:r>
+      <w:r>
+        <w:t xml:space="preserve"> </w:t>
+      </w:r>
+      <w:r>
+        <w:t xml:space="preserve">from organizing events - Summer 2017</w:t>
       </w:r>
     </w:p>
     <w:p>
@@ -484,6 +630,195 @@
       <w:r>
         <w:t xml:space="preserve">UW-Madison Dept. of Bacteriology Travel Award - Spring 2017</w:t>
       </w:r>
+    </w:p>
+    <w:p>
+      <w:pPr>
+        <w:pStyle w:val="Heading3"/>
+      </w:pPr>
+      <w:bookmarkStart w:id="32" w:name="references"/>
+      <w:bookmarkEnd w:id="32"/>
+      <w:r>
+        <w:t xml:space="preserve">References</w:t>
+      </w:r>
+    </w:p>
+    <w:p>
+      <w:pPr>
+        <w:pStyle w:val="Bibliography"/>
+      </w:pPr>
+      <w:r>
+        <w:t xml:space="preserve">Bendall, M. L., Stevens, S. L. R., Chan, L.-K., Malfatti, S., Schwientek, P., Tremblay, J., … Malmstrom, R. R. (2016). Genome-wide selective sweeps and gene-specific sweeps in natural bacterial populations.</w:t>
+      </w:r>
+      <w:r>
+        <w:t xml:space="preserve"> </w:t>
+      </w:r>
+      <w:r>
+        <w:rPr>
+          <w:i/>
+        </w:rPr>
+        <w:t xml:space="preserve">ISMEJ</w:t>
+      </w:r>
+      <w:r>
+        <w:t xml:space="preserve">.</w:t>
+      </w:r>
+      <w:r>
+        <w:t xml:space="preserve"> </w:t>
+      </w:r>
+      <w:hyperlink r:id="rId33">
+        <w:r>
+          <w:rPr>
+            <w:rStyle w:val="Hyperlink"/>
+          </w:rPr>
+          <w:t xml:space="preserve">https://doi.org/10.1038/ismej.2015.241</w:t>
+        </w:r>
+      </w:hyperlink>
+    </w:p>
+    <w:p>
+      <w:pPr>
+        <w:pStyle w:val="Bibliography"/>
+      </w:pPr>
+      <w:r>
+        <w:t xml:space="preserve">Costea, P. I., Munch 1☯, R., Coelho, L. P., Paoli, L., Sunagawa, S., &amp; Bork, P. (n.d.). metaSNV: A tool for metagenomic strain level analysis.</w:t>
+      </w:r>
+      <w:r>
+        <w:t xml:space="preserve"> </w:t>
+      </w:r>
+      <w:hyperlink r:id="rId34">
+        <w:r>
+          <w:rPr>
+            <w:rStyle w:val="Hyperlink"/>
+          </w:rPr>
+          <w:t xml:space="preserve">https://doi.org/10.1371/journal.pone.0182392</w:t>
+        </w:r>
+      </w:hyperlink>
+    </w:p>
+    <w:p>
+      <w:pPr>
+        <w:pStyle w:val="Bibliography"/>
+      </w:pPr>
+      <w:r>
+        <w:t xml:space="preserve">Nayfach, S., Rodriguez-Mueller, B., Garud, N., &amp; Pollard, K. S. (2016). An integrated metagenomics pipeline for strain profiling reveals novel patterns of bacterial transmission and biogeography.</w:t>
+      </w:r>
+      <w:r>
+        <w:t xml:space="preserve"> </w:t>
+      </w:r>
+      <w:r>
+        <w:rPr>
+          <w:i/>
+        </w:rPr>
+        <w:t xml:space="preserve">Genome Research</w:t>
+      </w:r>
+      <w:r>
+        <w:t xml:space="preserve">,</w:t>
+      </w:r>
+      <w:r>
+        <w:t xml:space="preserve"> </w:t>
+      </w:r>
+      <w:r>
+        <w:rPr>
+          <w:i/>
+        </w:rPr>
+        <w:t xml:space="preserve">26</w:t>
+      </w:r>
+      <w:r>
+        <w:t xml:space="preserve">(11), 1612–1625.</w:t>
+      </w:r>
+      <w:r>
+        <w:t xml:space="preserve"> </w:t>
+      </w:r>
+      <w:hyperlink r:id="rId35">
+        <w:r>
+          <w:rPr>
+            <w:rStyle w:val="Hyperlink"/>
+          </w:rPr>
+          <w:t xml:space="preserve">https://doi.org/10.1101/gr.201863.115</w:t>
+        </w:r>
+      </w:hyperlink>
+    </w:p>
+    <w:p>
+      <w:pPr>
+        <w:pStyle w:val="Bibliography"/>
+      </w:pPr>
+      <w:r>
+        <w:t xml:space="preserve">Quince, C., Delmont, T. O., Raguideau, S., Alneberg, J., Darling, A. E., Collins, G., &amp; Eren, A. M. (2017). DESMAN: a new tool for de novo extraction of strains from metagenomes.</w:t>
+      </w:r>
+      <w:r>
+        <w:t xml:space="preserve"> </w:t>
+      </w:r>
+      <w:r>
+        <w:rPr>
+          <w:i/>
+        </w:rPr>
+        <w:t xml:space="preserve">Genome Biology</w:t>
+      </w:r>
+      <w:r>
+        <w:t xml:space="preserve">,</w:t>
+      </w:r>
+      <w:r>
+        <w:t xml:space="preserve"> </w:t>
+      </w:r>
+      <w:r>
+        <w:rPr>
+          <w:i/>
+        </w:rPr>
+        <w:t xml:space="preserve">18</w:t>
+      </w:r>
+      <w:r>
+        <w:t xml:space="preserve">(1), 181.</w:t>
+      </w:r>
+      <w:r>
+        <w:t xml:space="preserve"> </w:t>
+      </w:r>
+      <w:hyperlink r:id="rId36">
+        <w:r>
+          <w:rPr>
+            <w:rStyle w:val="Hyperlink"/>
+          </w:rPr>
+          <w:t xml:space="preserve">https://doi.org/10.1186/s13059-017-1309-9</w:t>
+        </w:r>
+      </w:hyperlink>
+    </w:p>
+    <w:p>
+      <w:pPr>
+        <w:pStyle w:val="Bibliography"/>
+      </w:pPr>
+      <w:r>
+        <w:t xml:space="preserve">Shapiro, B. J., &amp; Polz, M. F. (2014). Ordering microbial diversity into ecologically and genetically cohesive units.</w:t>
+      </w:r>
+      <w:r>
+        <w:t xml:space="preserve"> </w:t>
+      </w:r>
+      <w:r>
+        <w:rPr>
+          <w:i/>
+        </w:rPr>
+        <w:t xml:space="preserve">Trends in Microbiology</w:t>
+      </w:r>
+      <w:r>
+        <w:t xml:space="preserve">,</w:t>
+      </w:r>
+      <w:r>
+        <w:t xml:space="preserve"> </w:t>
+      </w:r>
+      <w:r>
+        <w:rPr>
+          <w:i/>
+        </w:rPr>
+        <w:t xml:space="preserve">22</w:t>
+      </w:r>
+      <w:r>
+        <w:t xml:space="preserve">(5), 235–247.</w:t>
+      </w:r>
+      <w:r>
+        <w:t xml:space="preserve"> </w:t>
+      </w:r>
+      <w:hyperlink r:id="rId37">
+        <w:r>
+          <w:rPr>
+            <w:rStyle w:val="Hyperlink"/>
+          </w:rPr>
+          <w:t xml:space="preserve">https://doi.org/10.1016/j.tim.2014.02.006</w:t>
+        </w:r>
+      </w:hyperlink>
     </w:p>
     <w:sectPr/>
   </w:body>
@@ -593,7 +928,7 @@
     </w:lvl>
   </w:abstractNum>
   <w:abstractNum w:abstractNumId="990">
-    <w:nsid w:val="87c5c1ce"/>
+    <w:nsid w:val="120574d4"/>
     <w:multiLevelType w:val="multilevel"/>
     <w:lvl w:ilvl="0">
       <w:numFmt w:val="bullet"/>
@@ -674,7 +1009,7 @@
     </w:lvl>
   </w:abstractNum>
   <w:abstractNum w:abstractNumId="991">
-    <w:nsid w:val="f4d497f1"/>
+    <w:nsid w:val="87bb9ef9"/>
     <w:multiLevelType w:val="multilevel"/>
     <w:lvl w:ilvl="0">
       <w:numFmt w:val="bullet"/>

</xml_diff>

<commit_message>
Removed parts of the report to create a version for lab meeting
</commit_message>
<xml_diff>
--- a/5YCM/5YCM_Report.docx
+++ b/5YCM/5YCM_Report.docx
@@ -4,97 +4,10 @@
   <w:body>
     <w:p>
       <w:pPr>
-        <w:pStyle w:val="Heading2"/>
-      </w:pPr>
-      <w:bookmarkStart w:id="21" w:name="fourth-year-committee-report"/>
+        <w:pStyle w:val="Heading4"/>
+      </w:pPr>
+      <w:bookmarkStart w:id="21" w:name="current-project"/>
       <w:bookmarkEnd w:id="21"/>
-      <w:r>
-        <w:t xml:space="preserve">Fourth Year Committee Report</w:t>
-      </w:r>
-    </w:p>
-    <w:p>
-      <w:pPr>
-        <w:pStyle w:val="FirstParagraph"/>
-      </w:pPr>
-      <w:r>
-        <w:t xml:space="preserve">Sarah Stevens, McMahon Lab</w:t>
-      </w:r>
-      <w:r>
-        <w:br w:type="textWrapping"/>
-      </w:r>
-      <w:r>
-        <w:t xml:space="preserve">Meeting: October 26th, 2017 in MSB 5503</w:t>
-      </w:r>
-    </w:p>
-    <w:p>
-      <w:pPr>
-        <w:pStyle w:val="BodyText"/>
-      </w:pPr>
-      <w:r>
-        <w:t xml:space="preserve">I am interested in understanding how bacterial populations diversify and form species.</w:t>
-      </w:r>
-      <w:r>
-        <w:t xml:space="preserve"> </w:t>
-      </w:r>
-      <w:r>
-        <w:t xml:space="preserve">My work aims to better understand the forces that shape bacterial population structure using the lakes as a model system.</w:t>
-      </w:r>
-      <w:r>
-        <w:t xml:space="preserve"> </w:t>
-      </w:r>
-      <w:r>
-        <w:t xml:space="preserve">The McMahon Lab metagenomic time series of many lakes is an ideal dataset for investigating how wild bacterial populations change through time.</w:t>
-      </w:r>
-    </w:p>
-    <w:p>
-      <w:pPr>
-        <w:pStyle w:val="Heading3"/>
-      </w:pPr>
-      <w:bookmarkStart w:id="22" w:name="research-progress"/>
-      <w:bookmarkEnd w:id="22"/>
-      <w:r>
-        <w:t xml:space="preserve">Research Progress</w:t>
-      </w:r>
-    </w:p>
-    <w:p>
-      <w:pPr>
-        <w:pStyle w:val="Heading4"/>
-      </w:pPr>
-      <w:bookmarkStart w:id="23" w:name="abstract-for-accepted-manuscript-ismej"/>
-      <w:bookmarkEnd w:id="23"/>
-      <w:r>
-        <w:t xml:space="preserve">Abstract for Accepted Manuscript (ISMEJ)</w:t>
-      </w:r>
-    </w:p>
-    <w:p>
-      <w:pPr>
-        <w:pStyle w:val="FirstParagraph"/>
-      </w:pPr>
-      <w:r>
-        <w:t xml:space="preserve">To understand the forces driving differentiation and diversification in wild bacterial populations, we must be able to delineate and track ecologically relevant units through space and time. Mapping metagenomic sequences to reference genomes derived from the same environment can reveal genetic heterogeneity within populations, and in some cases, be used to identify boundaries between genetically similar, but ecologically distinct, populations. Here we examine population-level heterogeneity within abundant and ubiquitous freshwater bacterial groups such as the acI Actinobacteria and LD12 Alphaproteobacteria (the freshwater sister clade to the marine SAR11) using 33 single cell genomes and a 5-year metagenomic time series. The single cell genomes grouped into 15 monophyletic clusters (termed</w:t>
-      </w:r>
-      <w:r>
-        <w:t xml:space="preserve"> </w:t>
-      </w:r>
-      <w:r>
-        <w:t xml:space="preserve">“</w:t>
-      </w:r>
-      <w:r>
-        <w:t xml:space="preserve">tribes</w:t>
-      </w:r>
-      <w:r>
-        <w:t xml:space="preserve">”</w:t>
-      </w:r>
-      <w:r>
-        <w:t xml:space="preserve">) that share at least 97.9% 16S rRNA identity. Distinct populations were identified within most tribes based on the patterns of metagenomic read recruitments to single-cell genomes representing these tribes. Genetically distinct populations within tribes of the acI actinobacterial lineage living in the same lake had different seasonal abundance patterns, suggesting these populations were also ecologically distinct. In contrast, sympatric LD12 populations were less genetically differentiated. This suggests that within one lake, some freshwater lineages harbor genetically discrete (but still closely related) and ecologically distinct populations, while other lineages are composed of less differentiated populations with overlapping niches. Our results point at an interplay of evolutionary and ecological forces acting on these communities that can be observed in real time.</w:t>
-      </w:r>
-    </w:p>
-    <w:p>
-      <w:pPr>
-        <w:pStyle w:val="Heading4"/>
-      </w:pPr>
-      <w:bookmarkStart w:id="24" w:name="current-project"/>
-      <w:bookmarkEnd w:id="24"/>
       <w:r>
         <w:t xml:space="preserve">Current Project</w:t>
       </w:r>
@@ -119,7 +32,7 @@
                     </pic:cNvPicPr>
                   </pic:nvPicPr>
                   <pic:blipFill>
-                    <a:blip r:embed="rId25"/>
+                    <a:blip r:embed="rId22"/>
                     <a:stretch>
                       <a:fillRect/>
                     </a:stretch>
@@ -374,269 +287,8 @@
       <w:pPr>
         <w:pStyle w:val="Heading3"/>
       </w:pPr>
-      <w:bookmarkStart w:id="26" w:name="new-publications"/>
-      <w:bookmarkEnd w:id="26"/>
-      <w:r>
-        <w:t xml:space="preserve">New Publications</w:t>
-      </w:r>
-    </w:p>
-    <w:p>
-      <w:pPr>
-        <w:pStyle w:val="FirstParagraph"/>
-      </w:pPr>
-      <w:r>
-        <w:t xml:space="preserve">Garcia, S. L.*,</w:t>
-      </w:r>
-      <w:r>
-        <w:t xml:space="preserve"> </w:t>
-      </w:r>
-      <w:r>
-        <w:rPr>
-          <w:b/>
-        </w:rPr>
-        <w:t xml:space="preserve">Stevens, S. L. R.</w:t>
-      </w:r>
-      <w:r>
-        <w:t xml:space="preserve">*, Crary, B., Martinez-Garcia, M., Stepanauskas, R., Woyke, T., Tringe, S. G., Andersson, S., Bertilsson, S., Malmstrom, R., McMahon, K. D. (</w:t>
-      </w:r>
-      <w:r>
-        <w:rPr>
-          <w:i/>
-        </w:rPr>
-        <w:t xml:space="preserve">accepted to ISMEJ</w:t>
-      </w:r>
-      <w:r>
-        <w:t xml:space="preserve">). Contrasting patterns of genome-level diversity across distinct co-occurring populations.</w:t>
-      </w:r>
-      <w:r>
-        <w:br w:type="textWrapping"/>
-      </w:r>
-      <w:r>
-        <w:t xml:space="preserve">He, S.,</w:t>
-      </w:r>
-      <w:r>
-        <w:t xml:space="preserve"> </w:t>
-      </w:r>
-      <w:r>
-        <w:rPr>
-          <w:b/>
-        </w:rPr>
-        <w:t xml:space="preserve">Stevens, S. L. R.</w:t>
-      </w:r>
-      <w:r>
-        <w:t xml:space="preserve">, Chan, L.-K., Bertilsson, S., Glavina del Rio, T., Tringe, S. G., … McMahon, K. D. (2017). Ecophysiology of Freshwater Verrucomicrobia Inferred from Metagenome-Assembled Genomes. mSphere. doi:</w:t>
-      </w:r>
-      <w:hyperlink r:id="rId27">
-        <w:r>
-          <w:rPr>
-            <w:rStyle w:val="Hyperlink"/>
-          </w:rPr>
-          <w:t xml:space="preserve">10.1128/mSphere.00277-17</w:t>
-        </w:r>
-      </w:hyperlink>
-      <w:r>
-        <w:br w:type="textWrapping"/>
-      </w:r>
-      <w:r>
-        <w:rPr>
-          <w:vertAlign w:val="superscript"/>
-        </w:rPr>
-        <w:t xml:space="preserve">*Equal contributors</w:t>
-      </w:r>
-    </w:p>
-    <w:p>
-      <w:pPr>
-        <w:pStyle w:val="Heading3"/>
-      </w:pPr>
-      <w:bookmarkStart w:id="28" w:name="conference-poster"/>
-      <w:bookmarkEnd w:id="28"/>
-      <w:r>
-        <w:t xml:space="preserve">Conference Poster</w:t>
-      </w:r>
-    </w:p>
-    <w:p>
-      <w:pPr>
-        <w:pStyle w:val="FirstParagraph"/>
-      </w:pPr>
-      <w:r>
-        <w:rPr>
-          <w:b/>
-        </w:rPr>
-        <w:t xml:space="preserve">Stevens, S. L. R.</w:t>
-      </w:r>
-      <w:r>
-        <w:t xml:space="preserve">, Egan, R., Malmstrom, R.R., McMahon, K. D. Comparative Genomics of Selected Bacterial Populations from Several Freshwater Bog Lakes. 2017 Microbial Population Biology Gordon Research Conference. July 2017. Andover, NH.</w:t>
-      </w:r>
-      <w:r>
-        <w:t xml:space="preserve"> </w:t>
-      </w:r>
-      <w:hyperlink r:id="rId29">
-        <w:r>
-          <w:rPr>
-            <w:rStyle w:val="Hyperlink"/>
-          </w:rPr>
-          <w:t xml:space="preserve">Link to Poster</w:t>
-        </w:r>
-      </w:hyperlink>
-    </w:p>
-    <w:p>
-      <w:pPr>
-        <w:pStyle w:val="Heading3"/>
-      </w:pPr>
-      <w:bookmarkStart w:id="30" w:name="professional-development"/>
-      <w:bookmarkEnd w:id="30"/>
-      <w:r>
-        <w:t xml:space="preserve">Professional Development</w:t>
-      </w:r>
-    </w:p>
-    <w:p>
-      <w:pPr>
-        <w:pStyle w:val="Compact"/>
-        <w:numPr>
-          <w:numId w:val="1001"/>
-          <w:ilvl w:val="0"/>
-        </w:numPr>
-      </w:pPr>
-      <w:r>
-        <w:t xml:space="preserve">Software/Data Carpentry</w:t>
-      </w:r>
-    </w:p>
-    <w:p>
-      <w:pPr>
-        <w:pStyle w:val="Compact"/>
-        <w:numPr>
-          <w:numId w:val="1002"/>
-          <w:ilvl w:val="1"/>
-        </w:numPr>
-      </w:pPr>
-      <w:r>
-        <w:t xml:space="preserve">Taught 2 Software Carpentry Workshops (1 on-campus, 1 off-campus)</w:t>
-      </w:r>
-    </w:p>
-    <w:p>
-      <w:pPr>
-        <w:pStyle w:val="Compact"/>
-        <w:numPr>
-          <w:numId w:val="1002"/>
-          <w:ilvl w:val="1"/>
-        </w:numPr>
-      </w:pPr>
-      <w:r>
-        <w:t xml:space="preserve">Taught 2 Data Carpentry Workshops on-campus</w:t>
-      </w:r>
-    </w:p>
-    <w:p>
-      <w:pPr>
-        <w:pStyle w:val="Compact"/>
-        <w:numPr>
-          <w:numId w:val="1001"/>
-          <w:ilvl w:val="0"/>
-        </w:numPr>
-      </w:pPr>
-      <w:r>
-        <w:t xml:space="preserve">Attended Anvio workshop at UChicago - April 2017</w:t>
-      </w:r>
-    </w:p>
-    <w:p>
-      <w:pPr>
-        <w:pStyle w:val="Compact"/>
-        <w:numPr>
-          <w:numId w:val="1001"/>
-          <w:ilvl w:val="0"/>
-        </w:numPr>
-      </w:pPr>
-      <w:r>
-        <w:t xml:space="preserve">Computational Biology, Ecology, and Evolution(ComBEE) group - Started Nov. 2014</w:t>
-      </w:r>
-    </w:p>
-    <w:p>
-      <w:pPr>
-        <w:pStyle w:val="Compact"/>
-        <w:numPr>
-          <w:numId w:val="1003"/>
-          <w:ilvl w:val="1"/>
-        </w:numPr>
-      </w:pPr>
-      <w:r>
-        <w:t xml:space="preserve">Taught git workshop (Spring 2017) and gh-pages workshop (Fall 2017)</w:t>
-      </w:r>
-    </w:p>
-    <w:p>
-      <w:pPr>
-        <w:pStyle w:val="Compact"/>
-        <w:numPr>
-          <w:numId w:val="1003"/>
-          <w:ilvl w:val="1"/>
-        </w:numPr>
-      </w:pPr>
-      <w:r>
-        <w:t xml:space="preserve">Taught Anvio workshop on campus - May 2017</w:t>
-      </w:r>
-    </w:p>
-    <w:p>
-      <w:pPr>
-        <w:pStyle w:val="Compact"/>
-        <w:numPr>
-          <w:numId w:val="1003"/>
-          <w:ilvl w:val="1"/>
-        </w:numPr>
-      </w:pPr>
-      <w:r>
-        <w:t xml:space="preserve">‘</w:t>
-      </w:r>
-      <w:r>
-        <w:t xml:space="preserve">Retired</w:t>
-      </w:r>
-      <w:r>
-        <w:t xml:space="preserve">’</w:t>
-      </w:r>
-      <w:r>
-        <w:t xml:space="preserve"> </w:t>
-      </w:r>
-      <w:r>
-        <w:t xml:space="preserve">from organizing events - Summer 2017</w:t>
-      </w:r>
-    </w:p>
-    <w:p>
-      <w:pPr>
-        <w:pStyle w:val="Compact"/>
-        <w:numPr>
-          <w:numId w:val="1001"/>
-          <w:ilvl w:val="0"/>
-        </w:numPr>
-      </w:pPr>
-      <w:r>
-        <w:t xml:space="preserve">Attended Open Science Grid User school - Summer 2017</w:t>
-      </w:r>
-    </w:p>
-    <w:p>
-      <w:pPr>
-        <w:pStyle w:val="Heading3"/>
-      </w:pPr>
-      <w:bookmarkStart w:id="31" w:name="awards"/>
-      <w:bookmarkEnd w:id="31"/>
-      <w:r>
-        <w:t xml:space="preserve">Awards</w:t>
-      </w:r>
-    </w:p>
-    <w:p>
-      <w:pPr>
-        <w:pStyle w:val="Compact"/>
-        <w:numPr>
-          <w:numId w:val="1004"/>
-          <w:ilvl w:val="0"/>
-        </w:numPr>
-      </w:pPr>
-      <w:r>
-        <w:t xml:space="preserve">UW-Madison Dept. of Bacteriology Travel Award - Spring 2017</w:t>
-      </w:r>
-    </w:p>
-    <w:p>
-      <w:pPr>
-        <w:pStyle w:val="Heading3"/>
-      </w:pPr>
-      <w:bookmarkStart w:id="32" w:name="references"/>
-      <w:bookmarkEnd w:id="32"/>
+      <w:bookmarkStart w:id="23" w:name="references"/>
+      <w:bookmarkEnd w:id="23"/>
       <w:r>
         <w:t xml:space="preserve">References</w:t>
       </w:r>
@@ -663,7 +315,7 @@
       <w:r>
         <w:t xml:space="preserve"> </w:t>
       </w:r>
-      <w:hyperlink r:id="rId33">
+      <w:hyperlink r:id="rId24">
         <w:r>
           <w:rPr>
             <w:rStyle w:val="Hyperlink"/>
@@ -682,7 +334,7 @@
       <w:r>
         <w:t xml:space="preserve"> </w:t>
       </w:r>
-      <w:hyperlink r:id="rId34">
+      <w:hyperlink r:id="rId25">
         <w:r>
           <w:rPr>
             <w:rStyle w:val="Hyperlink"/>
@@ -725,7 +377,7 @@
       <w:r>
         <w:t xml:space="preserve"> </w:t>
       </w:r>
-      <w:hyperlink r:id="rId35">
+      <w:hyperlink r:id="rId26">
         <w:r>
           <w:rPr>
             <w:rStyle w:val="Hyperlink"/>
@@ -768,7 +420,7 @@
       <w:r>
         <w:t xml:space="preserve"> </w:t>
       </w:r>
-      <w:hyperlink r:id="rId36">
+      <w:hyperlink r:id="rId27">
         <w:r>
           <w:rPr>
             <w:rStyle w:val="Hyperlink"/>
@@ -811,7 +463,7 @@
       <w:r>
         <w:t xml:space="preserve"> </w:t>
       </w:r>
-      <w:hyperlink r:id="rId37">
+      <w:hyperlink r:id="rId28">
         <w:r>
           <w:rPr>
             <w:rStyle w:val="Hyperlink"/>
@@ -928,7 +580,7 @@
     </w:lvl>
   </w:abstractNum>
   <w:abstractNum w:abstractNumId="990">
-    <w:nsid w:val="120574d4"/>
+    <w:nsid w:val="412bb25f"/>
     <w:multiLevelType w:val="multilevel"/>
     <w:lvl w:ilvl="0">
       <w:numFmt w:val="bullet"/>
@@ -999,87 +651,6 @@
     <w:lvl w:ilvl="6">
       <w:numFmt w:val="bullet"/>
       <w:lvlText w:val=" "/>
-      <w:lvlJc w:val="left"/>
-      <w:pPr>
-        <w:tabs>
-          <w:tab w:val="num" w:pos="4320"/>
-        </w:tabs>
-        <w:ind w:left="4800" w:hanging="480"/>
-      </w:pPr>
-    </w:lvl>
-  </w:abstractNum>
-  <w:abstractNum w:abstractNumId="991">
-    <w:nsid w:val="87bb9ef9"/>
-    <w:multiLevelType w:val="multilevel"/>
-    <w:lvl w:ilvl="0">
-      <w:numFmt w:val="bullet"/>
-      <w:lvlText w:val="•"/>
-      <w:lvlJc w:val="left"/>
-      <w:pPr>
-        <w:tabs>
-          <w:tab w:val="num" w:pos="0"/>
-        </w:tabs>
-        <w:ind w:left="480" w:hanging="480"/>
-      </w:pPr>
-    </w:lvl>
-    <w:lvl w:ilvl="1">
-      <w:numFmt w:val="bullet"/>
-      <w:lvlText w:val="–"/>
-      <w:lvlJc w:val="left"/>
-      <w:pPr>
-        <w:tabs>
-          <w:tab w:val="num" w:pos="720"/>
-        </w:tabs>
-        <w:ind w:left="1200" w:hanging="480"/>
-      </w:pPr>
-    </w:lvl>
-    <w:lvl w:ilvl="2">
-      <w:numFmt w:val="bullet"/>
-      <w:lvlText w:val="•"/>
-      <w:lvlJc w:val="left"/>
-      <w:pPr>
-        <w:tabs>
-          <w:tab w:val="num" w:pos="1440"/>
-        </w:tabs>
-        <w:ind w:left="1920" w:hanging="480"/>
-      </w:pPr>
-    </w:lvl>
-    <w:lvl w:ilvl="3">
-      <w:numFmt w:val="bullet"/>
-      <w:lvlText w:val="–"/>
-      <w:lvlJc w:val="left"/>
-      <w:pPr>
-        <w:tabs>
-          <w:tab w:val="num" w:pos="2160"/>
-        </w:tabs>
-        <w:ind w:left="2640" w:hanging="480"/>
-      </w:pPr>
-    </w:lvl>
-    <w:lvl w:ilvl="4">
-      <w:numFmt w:val="bullet"/>
-      <w:lvlText w:val="•"/>
-      <w:lvlJc w:val="left"/>
-      <w:pPr>
-        <w:tabs>
-          <w:tab w:val="num" w:pos="2880"/>
-        </w:tabs>
-        <w:ind w:left="3360" w:hanging="480"/>
-      </w:pPr>
-    </w:lvl>
-    <w:lvl w:ilvl="5">
-      <w:numFmt w:val="bullet"/>
-      <w:lvlText w:val="–"/>
-      <w:lvlJc w:val="left"/>
-      <w:pPr>
-        <w:tabs>
-          <w:tab w:val="num" w:pos="3600"/>
-        </w:tabs>
-        <w:ind w:left="4080" w:hanging="480"/>
-      </w:pPr>
-    </w:lvl>
-    <w:lvl w:ilvl="6">
-      <w:numFmt w:val="bullet"/>
-      <w:lvlText w:val="•"/>
       <w:lvlJc w:val="left"/>
       <w:pPr>
         <w:tabs>
@@ -1094,18 +665,6 @@
   </w:num>
   <w:num w:numId="1000">
     <w:abstractNumId w:val="990"/>
-  </w:num>
-  <w:num w:numId="1001">
-    <w:abstractNumId w:val="991"/>
-  </w:num>
-  <w:num w:numId="1002">
-    <w:abstractNumId w:val="991"/>
-  </w:num>
-  <w:num w:numId="1003">
-    <w:abstractNumId w:val="991"/>
-  </w:num>
-  <w:num w:numId="1004">
-    <w:abstractNumId w:val="991"/>
   </w:num>
 </w:numbering>
 </file>

</xml_diff>

<commit_message>
Switched around binning and questions sections
</commit_message>
<xml_diff>
--- a/5YCM/5YCM_Report.docx
+++ b/5YCM/5YCM_Report.docx
@@ -97,6 +97,164 @@
       <w:bookmarkEnd w:id="24"/>
       <w:r>
         <w:t xml:space="preserve">Current Project</w:t>
+      </w:r>
+    </w:p>
+    <w:p>
+      <w:pPr>
+        <w:pStyle w:val="FirstParagraph"/>
+      </w:pPr>
+      <w:r>
+        <w:rPr>
+          <w:i/>
+        </w:rPr>
+        <w:t xml:space="preserve">Questions: Are there ecologically distinct strains/genotypes within previously defined sequence-discrete populations? What stage of speciation are these distinct strains/genotypes at in their separation? Is there a barrier to recombination between such strains?</w:t>
+      </w:r>
+    </w:p>
+    <w:p>
+      <w:pPr>
+        <w:pStyle w:val="BodyText"/>
+      </w:pPr>
+      <w:r>
+        <w:t xml:space="preserve">Shapiro &amp; Polz (</w:t>
+      </w:r>
+      <w:hyperlink w:anchor="ref-Shapiro2014">
+        <w:r>
+          <w:rPr>
+            <w:rStyle w:val="Hyperlink"/>
+          </w:rPr>
+          <w:t xml:space="preserve">2014</w:t>
+        </w:r>
+      </w:hyperlink>
+      <w:r>
+        <w:t xml:space="preserve">)</w:t>
+      </w:r>
+      <w:r>
+        <w:t xml:space="preserve"> </w:t>
+      </w:r>
+      <w:r>
+        <w:t xml:space="preserve">proposed 5 stages of microbial speciation under differing recombination/selection regimes.</w:t>
+      </w:r>
+      <w:r>
+        <w:t xml:space="preserve"> </w:t>
+      </w:r>
+      <w:r>
+        <w:t xml:space="preserve">In past work we looked for evidence of the two major models of bacterial speciation using the MAGs binned from Trout Bog</w:t>
+      </w:r>
+      <w:r>
+        <w:t xml:space="preserve"> </w:t>
+      </w:r>
+      <w:r>
+        <w:t xml:space="preserve">(Bendall et al.,</w:t>
+      </w:r>
+      <w:r>
+        <w:t xml:space="preserve"> </w:t>
+      </w:r>
+      <w:hyperlink w:anchor="ref-Bendall">
+        <w:r>
+          <w:rPr>
+            <w:rStyle w:val="Hyperlink"/>
+          </w:rPr>
+          <w:t xml:space="preserve">2016</w:t>
+        </w:r>
+      </w:hyperlink>
+      <w:r>
+        <w:t xml:space="preserve">)</w:t>
+      </w:r>
+      <w:r>
+        <w:t xml:space="preserve">.</w:t>
+      </w:r>
+      <w:r>
+        <w:t xml:space="preserve"> </w:t>
+      </w:r>
+      <w:r>
+        <w:t xml:space="preserve">We used mapped reads from the metagenomic timeseries back to these MAGs and identified operational taxonomic units(OTUs) by delineating sequence-discrete populations at the percent identity threshold where coverage dropped off.</w:t>
+      </w:r>
+      <w:r>
+        <w:t xml:space="preserve"> </w:t>
+      </w:r>
+      <w:r>
+        <w:t xml:space="preserve">While this method revealed a genome-wide sweep and evidence for past gene-specific sweeps, we could not separate the strains within the sequence-discrete populations since we could not link single nucleotide variants(SNVs) together.</w:t>
+      </w:r>
+      <w:r>
+        <w:t xml:space="preserve"> </w:t>
+      </w:r>
+      <w:r>
+        <w:t xml:space="preserve">New statistical methods have been developed</w:t>
+      </w:r>
+      <w:r>
+        <w:t xml:space="preserve"> </w:t>
+      </w:r>
+      <w:r>
+        <w:t xml:space="preserve">(Costea et al., n.d.; Nayfach, Rodriguez-Mueller, Garud, &amp; Pollard,</w:t>
+      </w:r>
+      <w:r>
+        <w:t xml:space="preserve"> </w:t>
+      </w:r>
+      <w:hyperlink w:anchor="ref-Nayfach2016">
+        <w:r>
+          <w:rPr>
+            <w:rStyle w:val="Hyperlink"/>
+          </w:rPr>
+          <w:t xml:space="preserve">2016</w:t>
+        </w:r>
+      </w:hyperlink>
+      <w:r>
+        <w:t xml:space="preserve">; Quince et al.,</w:t>
+      </w:r>
+      <w:r>
+        <w:t xml:space="preserve"> </w:t>
+      </w:r>
+      <w:hyperlink w:anchor="ref-Quince2017">
+        <w:r>
+          <w:rPr>
+            <w:rStyle w:val="Hyperlink"/>
+          </w:rPr>
+          <w:t xml:space="preserve">2017</w:t>
+        </w:r>
+      </w:hyperlink>
+      <w:r>
+        <w:t xml:space="preserve">)</w:t>
+      </w:r>
+      <w:r>
+        <w:t xml:space="preserve"> </w:t>
+      </w:r>
+      <w:r>
+        <w:t xml:space="preserve">that use models to find linked SNVs and identify haplotypes.</w:t>
+      </w:r>
+      <w:r>
+        <w:t xml:space="preserve"> </w:t>
+      </w:r>
+      <w:r>
+        <w:t xml:space="preserve">Using these methods we can identify strains within the sequence discrete populations and look for ecological differentiation and perhaps catching a variety of stages of speciation put forth by</w:t>
+      </w:r>
+      <w:r>
+        <w:t xml:space="preserve"> </w:t>
+      </w:r>
+      <w:r>
+        <w:t xml:space="preserve">(Shapiro &amp; Polz,</w:t>
+      </w:r>
+      <w:r>
+        <w:t xml:space="preserve"> </w:t>
+      </w:r>
+      <w:hyperlink w:anchor="ref-Shapiro2014">
+        <w:r>
+          <w:rPr>
+            <w:rStyle w:val="Hyperlink"/>
+          </w:rPr>
+          <w:t xml:space="preserve">2014</w:t>
+        </w:r>
+      </w:hyperlink>
+      <w:r>
+        <w:t xml:space="preserve">)</w:t>
+      </w:r>
+      <w:r>
+        <w:t xml:space="preserve">.</w:t>
+      </w:r>
+      <w:r>
+        <w:t xml:space="preserve"> </w:t>
+      </w:r>
+      <w:r>
+        <w:t xml:space="preserve">In capturing many stages of speciation we hope to better understand the principles of diversification and how sequence discrete populations emerge and separate from one another.</w:t>
       </w:r>
     </w:p>
     <w:p>
@@ -177,13 +335,13 @@
         <w:t xml:space="preserve"> </w:t>
       </w:r>
       <w:r>
-        <w:t xml:space="preserve">The previously binned genomes from TB were done on a coassembly of all of the timepoints.</w:t>
+        <w:t xml:space="preserve">The previously binned genomes from TB were created from coassembly of all of the timepoints.</w:t>
       </w:r>
       <w:r>
         <w:br w:type="textWrapping"/>
       </w:r>
       <w:r>
-        <w:t xml:space="preserve">Binning and assembling each sample separately provides several advantages which I hope will help to recover more MAG reference genomes.</w:t>
+        <w:t xml:space="preserve">Binning and assembling each sample separately provides several advantages which I hope will help recover more MAG reference genomes.</w:t>
       </w:r>
       <w:r>
         <w:t xml:space="preserve"> </w:t>
@@ -202,172 +360,6 @@
       </w:r>
       <w:r>
         <w:t xml:space="preserve">Additionally I hope to be able to recover more of the flexible genome by assembling the same organism in different timepoints.</w:t>
-      </w:r>
-    </w:p>
-    <w:p>
-      <w:pPr>
-        <w:pStyle w:val="BodyText"/>
-      </w:pPr>
-      <w:r>
-        <w:rPr>
-          <w:i/>
-        </w:rPr>
-        <w:t xml:space="preserve">Questions: Are there ecologically distinct strains/genotypes within previously defined sequence-discrete populations? What stage of speciation are these distinct strains/genotypes at in their separation? Is there a barrier to recombination between such strains?</w:t>
-      </w:r>
-    </w:p>
-    <w:p>
-      <w:pPr>
-        <w:pStyle w:val="BodyText"/>
-      </w:pPr>
-      <w:r>
-        <w:t xml:space="preserve">Shapiro &amp; Polz (</w:t>
-      </w:r>
-      <w:hyperlink w:anchor="ref-Shapiro2014">
-        <w:r>
-          <w:rPr>
-            <w:rStyle w:val="Hyperlink"/>
-          </w:rPr>
-          <w:t xml:space="preserve">2014</w:t>
-        </w:r>
-      </w:hyperlink>
-      <w:r>
-        <w:t xml:space="preserve">)</w:t>
-      </w:r>
-      <w:r>
-        <w:t xml:space="preserve"> </w:t>
-      </w:r>
-      <w:r>
-        <w:t xml:space="preserve">proposed 5 stages of microbial speciation under differing recombination/selection regimes.</w:t>
-      </w:r>
-      <w:r>
-        <w:t xml:space="preserve"> </w:t>
-      </w:r>
-      <w:r>
-        <w:t xml:space="preserve">In past work we looked for evidence of the two major models of bacterial speciation using the MAGs binned from Trout Bog</w:t>
-      </w:r>
-      <w:r>
-        <w:t xml:space="preserve"> </w:t>
-      </w:r>
-      <w:r>
-        <w:t xml:space="preserve">(Bendall et al.,</w:t>
-      </w:r>
-      <w:r>
-        <w:t xml:space="preserve"> </w:t>
-      </w:r>
-      <w:hyperlink w:anchor="ref-Bendall">
-        <w:r>
-          <w:rPr>
-            <w:rStyle w:val="Hyperlink"/>
-          </w:rPr>
-          <w:t xml:space="preserve">2016</w:t>
-        </w:r>
-      </w:hyperlink>
-      <w:r>
-        <w:t xml:space="preserve">)</w:t>
-      </w:r>
-      <w:r>
-        <w:t xml:space="preserve">.</w:t>
-      </w:r>
-      <w:r>
-        <w:t xml:space="preserve"> </w:t>
-      </w:r>
-      <w:r>
-        <w:t xml:space="preserve">We used mapped reads from the metagenomic timeseries back to these MAGs and identified operational taxonomic units(OTUs) by delineating sequence-discrete populations at the percent identity threshold where the coverage dropped off.</w:t>
-      </w:r>
-      <w:r>
-        <w:t xml:space="preserve"> </w:t>
-      </w:r>
-      <w:r>
-        <w:t xml:space="preserve">While this method revealed a genome-wide sweep and evidence for past gene-specific sweeps, we could not separate the strains within the sequence-discrete populations since we could not link single nucleotide variants(SNVs) together.</w:t>
-      </w:r>
-      <w:r>
-        <w:t xml:space="preserve"> </w:t>
-      </w:r>
-      <w:r>
-        <w:t xml:space="preserve">New statistical methods have been developed</w:t>
-      </w:r>
-      <w:r>
-        <w:t xml:space="preserve"> </w:t>
-      </w:r>
-      <w:r>
-        <w:t xml:space="preserve">(Costea et al., n.d.; Nayfach, Rodriguez-Mueller, Garud, &amp; Pollard,</w:t>
-      </w:r>
-      <w:r>
-        <w:t xml:space="preserve"> </w:t>
-      </w:r>
-      <w:hyperlink w:anchor="ref-Nayfach2016">
-        <w:r>
-          <w:rPr>
-            <w:rStyle w:val="Hyperlink"/>
-          </w:rPr>
-          <w:t xml:space="preserve">2016</w:t>
-        </w:r>
-      </w:hyperlink>
-      <w:r>
-        <w:t xml:space="preserve">; Quince et al.,</w:t>
-      </w:r>
-      <w:r>
-        <w:t xml:space="preserve"> </w:t>
-      </w:r>
-      <w:hyperlink w:anchor="ref-Quince2017">
-        <w:r>
-          <w:rPr>
-            <w:rStyle w:val="Hyperlink"/>
-          </w:rPr>
-          <w:t xml:space="preserve">2017</w:t>
-        </w:r>
-      </w:hyperlink>
-      <w:r>
-        <w:t xml:space="preserve">)</w:t>
-      </w:r>
-      <w:r>
-        <w:t xml:space="preserve"> </w:t>
-      </w:r>
-      <w:r>
-        <w:t xml:space="preserve">that use models to find linked SNVs and identify haplotypes.</w:t>
-      </w:r>
-      <w:r>
-        <w:t xml:space="preserve"> </w:t>
-      </w:r>
-      <w:r>
-        <w:t xml:space="preserve">Using these methods we can identify strains within the sequence discrete populations and look for ecological differentiation and perhaps catching a variety of stages of speciation put forth by</w:t>
-      </w:r>
-      <w:r>
-        <w:t xml:space="preserve"> </w:t>
-      </w:r>
-      <w:r>
-        <w:t xml:space="preserve">(Shapiro &amp; Polz,</w:t>
-      </w:r>
-      <w:r>
-        <w:t xml:space="preserve"> </w:t>
-      </w:r>
-      <w:hyperlink w:anchor="ref-Shapiro2014">
-        <w:r>
-          <w:rPr>
-            <w:rStyle w:val="Hyperlink"/>
-          </w:rPr>
-          <w:t xml:space="preserve">2014</w:t>
-        </w:r>
-      </w:hyperlink>
-      <w:r>
-        <w:t xml:space="preserve">)</w:t>
-      </w:r>
-      <w:r>
-        <w:t xml:space="preserve">.</w:t>
-      </w:r>
-      <w:r>
-        <w:t xml:space="preserve"> </w:t>
-      </w:r>
-      <w:r>
-        <w:t xml:space="preserve">In capturing many stages of speciation we hope to better understand the principles of diversification and how sequence discrete populations emerge and separate from one another.</w:t>
-      </w:r>
-    </w:p>
-    <w:p>
-      <w:pPr>
-        <w:pStyle w:val="BodyText"/>
-      </w:pPr>
-      <w:r>
-        <w:t xml:space="preserve">Since we have multiple metagenomic timeseries from isolate lakes this also allows for some study of allopatric speciation.</w:t>
       </w:r>
     </w:p>
     <w:p>
@@ -963,7 +955,7 @@
     </w:lvl>
   </w:abstractNum>
   <w:abstractNum w:abstractNumId="990">
-    <w:nsid w:val="88679dc7"/>
+    <w:nsid w:val="c4f01bcc"/>
     <w:multiLevelType w:val="multilevel"/>
     <w:lvl w:ilvl="0">
       <w:numFmt w:val="bullet"/>
@@ -1044,7 +1036,7 @@
     </w:lvl>
   </w:abstractNum>
   <w:abstractNum w:abstractNumId="991">
-    <w:nsid w:val="6ed84878"/>
+    <w:nsid w:val="c98164a3"/>
     <w:multiLevelType w:val="multilevel"/>
     <w:lvl w:ilvl="0">
       <w:numFmt w:val="bullet"/>

</xml_diff>

<commit_message>
Added more about recognizing stages and FST
</commit_message>
<xml_diff>
--- a/5YCM/5YCM_Report.docx
+++ b/5YCM/5YCM_Report.docx
@@ -112,8 +112,61 @@
     </w:p>
     <w:p>
       <w:pPr>
-        <w:pStyle w:val="BodyText"/>
-      </w:pPr>
+        <w:pStyle w:val="FigureWithCaption"/>
+      </w:pPr>
+      <w:r>
+        <w:drawing>
+          <wp:inline>
+            <wp:extent cx="5334000" cy="1670242"/>
+            <wp:effectExtent b="0" l="0" r="0" t="0"/>
+            <wp:docPr descr="Stages of microbial speciation under different rates of selection and homologous recombination from Shapiro &amp; Polz (2014)" id="1" name="Picture"/>
+            <a:graphic>
+              <a:graphicData uri="http://schemas.openxmlformats.org/drawingml/2006/picture">
+                <pic:pic>
+                  <pic:nvPicPr>
+                    <pic:cNvPr descr="images/Shapiro2014_table1.png" id="0" name="Picture"/>
+                    <pic:cNvPicPr>
+                      <a:picLocks noChangeArrowheads="1" noChangeAspect="1"/>
+                    </pic:cNvPicPr>
+                  </pic:nvPicPr>
+                  <pic:blipFill>
+                    <a:blip r:embed="rId25"/>
+                    <a:stretch>
+                      <a:fillRect/>
+                    </a:stretch>
+                  </pic:blipFill>
+                  <pic:spPr bwMode="auto">
+                    <a:xfrm>
+                      <a:off x="0" y="0"/>
+                      <a:ext cx="5334000" cy="1670242"/>
+                    </a:xfrm>
+                    <a:prstGeom prst="rect">
+                      <a:avLst/>
+                    </a:prstGeom>
+                    <a:noFill/>
+                    <a:ln w="9525">
+                      <a:noFill/>
+                      <a:headEnd/>
+                      <a:tailEnd/>
+                    </a:ln>
+                  </pic:spPr>
+                </pic:pic>
+              </a:graphicData>
+            </a:graphic>
+          </wp:inline>
+        </w:drawing>
+      </w:r>
+    </w:p>
+    <w:p>
+      <w:pPr>
+        <w:pStyle w:val="ImageCaption"/>
+      </w:pPr>
+      <w:r>
+        <w:t xml:space="preserve">Stages of microbial speciation under different rates of selection and homologous recombination from</w:t>
+      </w:r>
+      <w:r>
+        <w:t xml:space="preserve"> </w:t>
+      </w:r>
       <w:r>
         <w:t xml:space="preserve">Shapiro &amp; Polz (</w:t>
       </w:r>
@@ -128,6 +181,25 @@
       <w:r>
         <w:t xml:space="preserve">)</w:t>
       </w:r>
+    </w:p>
+    <w:p>
+      <w:pPr>
+        <w:pStyle w:val="BodyText"/>
+      </w:pPr>
+      <w:r>
+        <w:t xml:space="preserve">Shapiro &amp; Polz (</w:t>
+      </w:r>
+      <w:hyperlink w:anchor="ref-Shapiro2014">
+        <w:r>
+          <w:rPr>
+            <w:rStyle w:val="Hyperlink"/>
+          </w:rPr>
+          <w:t xml:space="preserve">2014</w:t>
+        </w:r>
+      </w:hyperlink>
+      <w:r>
+        <w:t xml:space="preserve">)</w:t>
+      </w:r>
       <w:r>
         <w:t xml:space="preserve"> </w:t>
       </w:r>
@@ -185,7 +257,21 @@
         <w:t xml:space="preserve"> </w:t>
       </w:r>
       <w:r>
-        <w:t xml:space="preserve">(Costea et al., n.d.; Nayfach, Rodriguez-Mueller, Garud, &amp; Pollard,</w:t>
+        <w:t xml:space="preserve">(Costea et al.,</w:t>
+      </w:r>
+      <w:r>
+        <w:t xml:space="preserve"> </w:t>
+      </w:r>
+      <w:hyperlink w:anchor="ref-Costea">
+        <w:r>
+          <w:rPr>
+            <w:rStyle w:val="Hyperlink"/>
+          </w:rPr>
+          <w:t xml:space="preserve">2017</w:t>
+        </w:r>
+      </w:hyperlink>
+      <w:r>
+        <w:t xml:space="preserve">; Nayfach, Rodriguez-Mueller, Garud, &amp; Pollard,</w:t>
       </w:r>
       <w:r>
         <w:t xml:space="preserve"> </w:t>
@@ -219,7 +305,7 @@
         <w:t xml:space="preserve"> </w:t>
       </w:r>
       <w:r>
-        <w:t xml:space="preserve">that use models to find linked SNVs and identify haplotypes.</w:t>
+        <w:t xml:space="preserve">to find linked SNVs and identify haplotypes.</w:t>
       </w:r>
       <w:r>
         <w:t xml:space="preserve"> </w:t>
@@ -254,7 +340,128 @@
         <w:t xml:space="preserve"> </w:t>
       </w:r>
       <w:r>
+        <w:t xml:space="preserve">While the stages form a continuum in their differences and may not be precisely identified using metagenomes, the level of recombination between strains should give an idea of approximately the stages of speciation.</w:t>
+      </w:r>
+      <w:r>
+        <w:t xml:space="preserve"> </w:t>
+      </w:r>
+      <w:r>
+        <w:t xml:space="preserve">I plan to use metaSNV(</w:t>
+      </w:r>
+      <w:r>
+        <w:t xml:space="preserve">Costea et al. (</w:t>
+      </w:r>
+      <w:hyperlink w:anchor="ref-Costea">
+        <w:r>
+          <w:rPr>
+            <w:rStyle w:val="Hyperlink"/>
+          </w:rPr>
+          <w:t xml:space="preserve">2017</w:t>
+        </w:r>
+      </w:hyperlink>
+      <w:r>
+        <w:t xml:space="preserve">)</w:t>
+      </w:r>
+      <w:r>
+        <w:t xml:space="preserve">) to calculate the F</w:t>
+      </w:r>
+      <w:r>
+        <w:rPr>
+          <w:vertAlign w:val="subscript"/>
+        </w:rPr>
+        <w:t xml:space="preserve">ST</w:t>
+      </w:r>
+      <w:r>
+        <w:t xml:space="preserve"> </w:t>
+      </w:r>
+      <w:r>
+        <w:t xml:space="preserve">value between genomes as previously adjusted for metagenomics data</w:t>
+      </w:r>
+      <w:r>
+        <w:t xml:space="preserve">(Schloissnig et al.,</w:t>
+      </w:r>
+      <w:r>
+        <w:t xml:space="preserve"> </w:t>
+      </w:r>
+      <w:hyperlink w:anchor="ref-Schloissnig2012">
+        <w:r>
+          <w:rPr>
+            <w:rStyle w:val="Hyperlink"/>
+          </w:rPr>
+          <w:t xml:space="preserve">2012</w:t>
+        </w:r>
+      </w:hyperlink>
+      <w:r>
+        <w:t xml:space="preserve">)</w:t>
+      </w:r>
+      <w:r>
+        <w:t xml:space="preserve">.</w:t>
+      </w:r>
+      <w:r>
+        <w:t xml:space="preserve"> </w:t>
+      </w:r>
+      <w:r>
+        <w:t xml:space="preserve">Lower F</w:t>
+      </w:r>
+      <w:r>
+        <w:rPr>
+          <w:vertAlign w:val="subscript"/>
+        </w:rPr>
+        <w:t xml:space="preserve">ST</w:t>
+      </w:r>
+      <w:r>
+        <w:t xml:space="preserve"> </w:t>
+      </w:r>
+      <w:r>
+        <w:t xml:space="preserve">values will indicate earlier stages of speciation where the haplotypes are still heavily recombining.</w:t>
+      </w:r>
+      <w:r>
+        <w:t xml:space="preserve"> </w:t>
+      </w:r>
+      <w:r>
+        <w:t xml:space="preserve">I can then use the differences between haplotypes (SNVs and flexible gene content) in conjunction with F</w:t>
+      </w:r>
+      <w:r>
+        <w:rPr>
+          <w:vertAlign w:val="subscript"/>
+        </w:rPr>
+        <w:t xml:space="preserve">ST</w:t>
+      </w:r>
+      <w:r>
+        <w:t xml:space="preserve"> </w:t>
+      </w:r>
+      <w:r>
+        <w:t xml:space="preserve">to find differing stages of speciation within sequence-discrete populations.</w:t>
+      </w:r>
+      <w:r>
+        <w:t xml:space="preserve"> </w:t>
+      </w:r>
+      <w:r>
         <w:t xml:space="preserve">In capturing many stages of speciation we hope to better understand the principles of diversification and how sequence discrete populations emerge and separate from one another.</w:t>
+      </w:r>
+      <w:r>
+        <w:t xml:space="preserve"> </w:t>
+      </w:r>
+      <w:r>
+        <w:t xml:space="preserve">The results of this</w:t>
+      </w:r>
+      <w:r>
+        <w:t xml:space="preserve"> </w:t>
+      </w:r>
+      <w:r>
+        <w:t xml:space="preserve">‘</w:t>
+      </w:r>
+      <w:r>
+        <w:t xml:space="preserve">reverse ecology</w:t>
+      </w:r>
+      <w:r>
+        <w:t xml:space="preserve">’</w:t>
+      </w:r>
+      <w:r>
+        <w:t xml:space="preserve"> </w:t>
+      </w:r>
+      <w:r>
+        <w:t xml:space="preserve">approach can also be used to develop hypotheses for future work in the lab about the ecological differences between the haplotypes identified.</w:t>
       </w:r>
     </w:p>
     <w:p>
@@ -277,7 +484,7 @@
                     </pic:cNvPicPr>
                   </pic:nvPicPr>
                   <pic:blipFill>
-                    <a:blip r:embed="rId25"/>
+                    <a:blip r:embed="rId26"/>
                     <a:stretch>
                       <a:fillRect/>
                     </a:stretch>
@@ -366,8 +573,8 @@
       <w:pPr>
         <w:pStyle w:val="Heading3"/>
       </w:pPr>
-      <w:bookmarkStart w:id="26" w:name="publications"/>
-      <w:bookmarkEnd w:id="26"/>
+      <w:bookmarkStart w:id="27" w:name="publications"/>
+      <w:bookmarkEnd w:id="27"/>
       <w:r>
         <w:t xml:space="preserve">Publications</w:t>
       </w:r>
@@ -418,7 +625,7 @@
       <w:r>
         <w:t xml:space="preserve">, Chan, L.-K., Bertilsson, S., Glavina del Rio, T., Tringe, S. G., … McMahon, K. D. (2017). Ecophysiology of Freshwater Verrucomicrobia Inferred from Metagenome-Assembled Genomes. mSphere. doi:</w:t>
       </w:r>
-      <w:hyperlink r:id="rId27">
+      <w:hyperlink r:id="rId28">
         <w:r>
           <w:rPr>
             <w:rStyle w:val="Hyperlink"/>
@@ -444,7 +651,7 @@
       <w:r>
         <w:t xml:space="preserve">*, Chan, L.-K., Malfatti, S., Schwientek, P., Tremblay, J., Schackwitz, W., Martin, J., Pati, A., Bushnell, B., Froula, J., Kang, D., Tringe, S. G., Bertilsson, S., Moran, M. A., Shade, A., Newton, R. J., McMahon, K. D., Malmstrom, R. R. (2016). Genome-wide selective sweeps and gene-specific sweeps in natural bacterial populations. ISMEJ. doi:</w:t>
       </w:r>
-      <w:hyperlink r:id="rId28">
+      <w:hyperlink r:id="rId29">
         <w:r>
           <w:rPr>
             <w:rStyle w:val="Hyperlink"/>
@@ -475,8 +682,8 @@
       <w:pPr>
         <w:pStyle w:val="Heading3"/>
       </w:pPr>
-      <w:bookmarkStart w:id="29" w:name="conference-poster"/>
-      <w:bookmarkEnd w:id="29"/>
+      <w:bookmarkStart w:id="30" w:name="conference-poster"/>
+      <w:bookmarkEnd w:id="30"/>
       <w:r>
         <w:t xml:space="preserve">Conference Poster</w:t>
       </w:r>
@@ -497,7 +704,7 @@
       <w:r>
         <w:t xml:space="preserve"> </w:t>
       </w:r>
-      <w:hyperlink r:id="rId30">
+      <w:hyperlink r:id="rId31">
         <w:r>
           <w:rPr>
             <w:rStyle w:val="Hyperlink"/>
@@ -510,8 +717,8 @@
       <w:pPr>
         <w:pStyle w:val="Heading3"/>
       </w:pPr>
-      <w:bookmarkStart w:id="31" w:name="professional-development"/>
-      <w:bookmarkEnd w:id="31"/>
+      <w:bookmarkStart w:id="32" w:name="professional-development"/>
+      <w:bookmarkEnd w:id="32"/>
       <w:r>
         <w:t xml:space="preserve">Professional Development</w:t>
       </w:r>
@@ -640,8 +847,8 @@
       <w:pPr>
         <w:pStyle w:val="Heading3"/>
       </w:pPr>
-      <w:bookmarkStart w:id="32" w:name="awards"/>
-      <w:bookmarkEnd w:id="32"/>
+      <w:bookmarkStart w:id="33" w:name="awards"/>
+      <w:bookmarkEnd w:id="33"/>
       <w:r>
         <w:t xml:space="preserve">Awards</w:t>
       </w:r>
@@ -662,8 +869,8 @@
       <w:pPr>
         <w:pStyle w:val="Heading3"/>
       </w:pPr>
-      <w:bookmarkStart w:id="33" w:name="references"/>
-      <w:bookmarkEnd w:id="33"/>
+      <w:bookmarkStart w:id="34" w:name="references"/>
+      <w:bookmarkEnd w:id="34"/>
       <w:r>
         <w:t xml:space="preserve">References</w:t>
       </w:r>
@@ -690,7 +897,7 @@
       <w:r>
         <w:t xml:space="preserve"> </w:t>
       </w:r>
-      <w:hyperlink r:id="rId28">
+      <w:hyperlink r:id="rId29">
         <w:r>
           <w:rPr>
             <w:rStyle w:val="Hyperlink"/>
@@ -704,12 +911,36 @@
         <w:pStyle w:val="Bibliography"/>
       </w:pPr>
       <w:r>
-        <w:t xml:space="preserve">Costea, P. I., Munch 1☯, R., Coelho, L. P., Paoli, L., Sunagawa, S., &amp; Bork, P. (n.d.). metaSNV: A tool for metagenomic strain level analysis.</w:t>
-      </w:r>
-      <w:r>
-        <w:t xml:space="preserve"> </w:t>
-      </w:r>
-      <w:hyperlink r:id="rId34">
+        <w:t xml:space="preserve">Costea, P. I., Munch, R., Coelho, L. P., Paoli, L., Sunagawa, S., &amp; Bork, P. (2017). metaSNV: A tool for metagenomic strain level analysis.</w:t>
+      </w:r>
+      <w:r>
+        <w:t xml:space="preserve"> </w:t>
+      </w:r>
+      <w:r>
+        <w:rPr>
+          <w:i/>
+        </w:rPr>
+        <w:t xml:space="preserve">PLoS ONE</w:t>
+      </w:r>
+      <w:r>
+        <w:t xml:space="preserve">,</w:t>
+      </w:r>
+      <w:r>
+        <w:t xml:space="preserve"> </w:t>
+      </w:r>
+      <w:r>
+        <w:rPr>
+          <w:i/>
+        </w:rPr>
+        <w:t xml:space="preserve">12</w:t>
+      </w:r>
+      <w:r>
+        <w:t xml:space="preserve">(7).</w:t>
+      </w:r>
+      <w:r>
+        <w:t xml:space="preserve"> </w:t>
+      </w:r>
+      <w:hyperlink r:id="rId35">
         <w:r>
           <w:rPr>
             <w:rStyle w:val="Hyperlink"/>
@@ -752,7 +983,7 @@
       <w:r>
         <w:t xml:space="preserve"> </w:t>
       </w:r>
-      <w:hyperlink r:id="rId35">
+      <w:hyperlink r:id="rId36">
         <w:r>
           <w:rPr>
             <w:rStyle w:val="Hyperlink"/>
@@ -795,7 +1026,7 @@
       <w:r>
         <w:t xml:space="preserve"> </w:t>
       </w:r>
-      <w:hyperlink r:id="rId36">
+      <w:hyperlink r:id="rId37">
         <w:r>
           <w:rPr>
             <w:rStyle w:val="Hyperlink"/>
@@ -809,6 +1040,49 @@
         <w:pStyle w:val="Bibliography"/>
       </w:pPr>
       <w:r>
+        <w:t xml:space="preserve">Schloissnig, S., Arumugam, M., Sunagawa, S., Mitreva, M., Tap, J., Zhu, A., … Bork, P. (2012). Genomic variation landscape of the human gut microbiome.</w:t>
+      </w:r>
+      <w:r>
+        <w:t xml:space="preserve"> </w:t>
+      </w:r>
+      <w:r>
+        <w:rPr>
+          <w:i/>
+        </w:rPr>
+        <w:t xml:space="preserve">Nature</w:t>
+      </w:r>
+      <w:r>
+        <w:t xml:space="preserve">,</w:t>
+      </w:r>
+      <w:r>
+        <w:t xml:space="preserve"> </w:t>
+      </w:r>
+      <w:r>
+        <w:rPr>
+          <w:i/>
+        </w:rPr>
+        <w:t xml:space="preserve">493</w:t>
+      </w:r>
+      <w:r>
+        <w:t xml:space="preserve">(7430), 45–50.</w:t>
+      </w:r>
+      <w:r>
+        <w:t xml:space="preserve"> </w:t>
+      </w:r>
+      <w:hyperlink r:id="rId38">
+        <w:r>
+          <w:rPr>
+            <w:rStyle w:val="Hyperlink"/>
+          </w:rPr>
+          <w:t xml:space="preserve">https://doi.org/10.1038/nature11711</w:t>
+        </w:r>
+      </w:hyperlink>
+    </w:p>
+    <w:p>
+      <w:pPr>
+        <w:pStyle w:val="Bibliography"/>
+      </w:pPr>
+      <w:r>
         <w:t xml:space="preserve">Shapiro, B. J., &amp; Polz, M. F. (2014). Ordering microbial diversity into ecologically and genetically cohesive units.</w:t>
       </w:r>
       <w:r>
@@ -838,7 +1112,7 @@
       <w:r>
         <w:t xml:space="preserve"> </w:t>
       </w:r>
-      <w:hyperlink r:id="rId37">
+      <w:hyperlink r:id="rId39">
         <w:r>
           <w:rPr>
             <w:rStyle w:val="Hyperlink"/>
@@ -955,7 +1229,7 @@
     </w:lvl>
   </w:abstractNum>
   <w:abstractNum w:abstractNumId="990">
-    <w:nsid w:val="c4f01bcc"/>
+    <w:nsid w:val="e40a841b"/>
     <w:multiLevelType w:val="multilevel"/>
     <w:lvl w:ilvl="0">
       <w:numFmt w:val="bullet"/>
@@ -1036,7 +1310,7 @@
     </w:lvl>
   </w:abstractNum>
   <w:abstractNum w:abstractNumId="991">
-    <w:nsid w:val="c98164a3"/>
+    <w:nsid w:val="cc3cfe51"/>
     <w:multiLevelType w:val="multilevel"/>
     <w:lvl w:ilvl="0">
       <w:numFmt w:val="bullet"/>

</xml_diff>

<commit_message>
Small updates from Eliz's feedback
</commit_message>
<xml_diff>
--- a/5YCM/5YCM_Report.docx
+++ b/5YCM/5YCM_Report.docx
@@ -311,7 +311,7 @@
         <w:t xml:space="preserve"> </w:t>
       </w:r>
       <w:r>
-        <w:t xml:space="preserve">Using these methods we can identify strains within the sequence discrete populations and look for ecological differentiation and perhaps catching a variety of stages of speciation put forth by</w:t>
+        <w:t xml:space="preserve">Using these methods we can identify strains within the sequence discrete populations and look for ecological differentiation and perhaps catch a variety of stages of speciation put forth by</w:t>
       </w:r>
       <w:r>
         <w:t xml:space="preserve"> </w:t>
@@ -375,7 +375,7 @@
         <w:t xml:space="preserve"> </w:t>
       </w:r>
       <w:r>
-        <w:t xml:space="preserve">value between genomes as previously adjusted for metagenomics data</w:t>
+        <w:t xml:space="preserve">value, which is a measure of genome differentation, between genomes as previously adjusted for metagenomics data</w:t>
       </w:r>
       <w:r>
         <w:t xml:space="preserve">(Schloissnig et al.,</w:t>
@@ -1229,7 +1229,7 @@
     </w:lvl>
   </w:abstractNum>
   <w:abstractNum w:abstractNumId="990">
-    <w:nsid w:val="e40a841b"/>
+    <w:nsid w:val="fc259af3"/>
     <w:multiLevelType w:val="multilevel"/>
     <w:lvl w:ilvl="0">
       <w:numFmt w:val="bullet"/>
@@ -1310,7 +1310,7 @@
     </w:lvl>
   </w:abstractNum>
   <w:abstractNum w:abstractNumId="991">
-    <w:nsid w:val="cc3cfe51"/>
+    <w:nsid w:val="f3960603"/>
     <w:multiLevelType w:val="multilevel"/>
     <w:lvl w:ilvl="0">
       <w:numFmt w:val="bullet"/>

</xml_diff>

<commit_message>
Updated images and page breaks
</commit_message>
<xml_diff>
--- a/5YCM/5YCM_Report.docx
+++ b/5YCM/5YCM_Report.docx
@@ -186,6 +186,11 @@
       <w:pPr>
         <w:pStyle w:val="BodyText"/>
       </w:pPr>
+    </w:p>
+    <w:p>
+      <w:pPr>
+        <w:pStyle w:val="BodyText"/>
+      </w:pPr>
       <w:r>
         <w:t xml:space="preserve">Shapiro &amp; Polz (</w:t>
       </w:r>
@@ -439,7 +444,7 @@
         <w:t xml:space="preserve"> </w:t>
       </w:r>
       <w:r>
-        <w:t xml:space="preserve">In capturing many stages of speciation we hope to better understand the principles of diversification and how sequence discrete populations emerge and separate from one another.</w:t>
+        <w:t xml:space="preserve">In capturing many stages of speciation we hope to better understand the principles of diversification and how sequence-discrete populations emerge and separate from one another.</w:t>
       </w:r>
       <w:r>
         <w:t xml:space="preserve"> </w:t>
@@ -473,14 +478,14 @@
       <w:r>
         <w:drawing>
           <wp:inline>
-            <wp:extent cx="5334000" cy="1888692"/>
+            <wp:extent cx="5334000" cy="2489402"/>
             <wp:effectExtent b="0" l="0" r="0" t="0"/>
-            <wp:docPr descr="Diagram from Sampling to Bins" id="1" name="Picture"/>
+            <wp:docPr descr="Diagram from Sampling to Sequence-discrete Populations" id="1" name="Picture"/>
             <a:graphic>
               <a:graphicData uri="http://schemas.openxmlformats.org/drawingml/2006/picture">
                 <pic:pic>
                   <pic:nvPicPr>
-                    <pic:cNvPr descr="images/20171006-experimental_plan_diagram_noSDP.jpg" id="0" name="Picture"/>
+                    <pic:cNvPr descr="images/binning_experimental_plan_diagram_to_mapping.jpg" id="0" name="Picture"/>
                     <pic:cNvPicPr>
                       <a:picLocks noChangeArrowheads="1" noChangeAspect="1"/>
                     </pic:cNvPicPr>
@@ -494,7 +499,7 @@
                   <pic:spPr bwMode="auto">
                     <a:xfrm>
                       <a:off x="0" y="0"/>
-                      <a:ext cx="5334000" cy="1888692"/>
+                      <a:ext cx="5334000" cy="2489402"/>
                     </a:xfrm>
                     <a:prstGeom prst="rect">
                       <a:avLst/>
@@ -518,7 +523,7 @@
         <w:pStyle w:val="ImageCaption"/>
       </w:pPr>
       <w:r>
-        <w:t xml:space="preserve">Diagram from Sampling to Bins</w:t>
+        <w:t xml:space="preserve">Diagram from Sampling to Sequence-discrete Populations</w:t>
       </w:r>
     </w:p>
     <w:p>
@@ -866,6 +871,11 @@
       <w:r>
         <w:t xml:space="preserve">UW-Madison Dept. of Bacteriology Travel Award - Spring 2017</w:t>
       </w:r>
+    </w:p>
+    <w:p>
+      <w:pPr>
+        <w:pStyle w:val="FirstParagraph"/>
+      </w:pPr>
     </w:p>
     <w:p>
       <w:pPr>
@@ -1231,7 +1241,7 @@
     </w:lvl>
   </w:abstractNum>
   <w:abstractNum w:abstractNumId="990">
-    <w:nsid w:val="55921b49"/>
+    <w:nsid w:val="20410d4c"/>
     <w:multiLevelType w:val="multilevel"/>
     <w:lvl w:ilvl="0">
       <w:numFmt w:val="bullet"/>
@@ -1312,7 +1322,7 @@
     </w:lvl>
   </w:abstractNum>
   <w:abstractNum w:abstractNumId="991">
-    <w:nsid w:val="8827d6f7"/>
+    <w:nsid w:val="be813906"/>
     <w:multiLevelType w:val="multilevel"/>
     <w:lvl w:ilvl="0">
       <w:numFmt w:val="bullet"/>

</xml_diff>

<commit_message>
Added lack border to fig2
</commit_message>
<xml_diff>
--- a/5YCM/5YCM_Report.docx
+++ b/5YCM/5YCM_Report.docx
@@ -485,7 +485,7 @@
               <a:graphicData uri="http://schemas.openxmlformats.org/drawingml/2006/picture">
                 <pic:pic>
                   <pic:nvPicPr>
-                    <pic:cNvPr descr="images/binning_experimental_plan_diagram_to_mapping.jpg" id="0" name="Picture"/>
+                    <pic:cNvPr descr="images/binning_experimental_plan_diagram_to_mapping.png" id="0" name="Picture"/>
                     <pic:cNvPicPr>
                       <a:picLocks noChangeArrowheads="1" noChangeAspect="1"/>
                     </pic:cNvPicPr>
@@ -1241,7 +1241,7 @@
     </w:lvl>
   </w:abstractNum>
   <w:abstractNum w:abstractNumId="990">
-    <w:nsid w:val="20410d4c"/>
+    <w:nsid w:val="2c4baf65"/>
     <w:multiLevelType w:val="multilevel"/>
     <w:lvl w:ilvl="0">
       <w:numFmt w:val="bullet"/>
@@ -1322,7 +1322,7 @@
     </w:lvl>
   </w:abstractNum>
   <w:abstractNum w:abstractNumId="991">
-    <w:nsid w:val="be813906"/>
+    <w:nsid w:val="441f20df"/>
     <w:multiLevelType w:val="multilevel"/>
     <w:lvl w:ilvl="0">
       <w:numFmt w:val="bullet"/>

</xml_diff>

<commit_message>
Small final updates and added images to repo
</commit_message>
<xml_diff>
--- a/5YCM/5YCM_Report.docx
+++ b/5YCM/5YCM_Report.docx
@@ -353,10 +353,13 @@
         <w:t xml:space="preserve"> </w:t>
       </w:r>
       <w:r>
-        <w:t xml:space="preserve">I plan to use metaSNV(</w:t>
-      </w:r>
-      <w:r>
-        <w:t xml:space="preserve">Costea et al. (</w:t>
+        <w:t xml:space="preserve">I plan to use metaSNV</w:t>
+      </w:r>
+      <w:r>
+        <w:t xml:space="preserve">(Costea et al.,</w:t>
+      </w:r>
+      <w:r>
+        <w:t xml:space="preserve"> </w:t>
       </w:r>
       <w:hyperlink w:anchor="ref-Costea">
         <w:r>
@@ -370,7 +373,10 @@
         <w:t xml:space="preserve">)</w:t>
       </w:r>
       <w:r>
-        <w:t xml:space="preserve">) to calculate the F</w:t>
+        <w:t xml:space="preserve"> </w:t>
+      </w:r>
+      <w:r>
+        <w:t xml:space="preserve">to calculate the F</w:t>
       </w:r>
       <w:r>
         <w:rPr>
@@ -382,7 +388,7 @@
         <w:t xml:space="preserve"> </w:t>
       </w:r>
       <w:r>
-        <w:t xml:space="preserve">value, which is a measure of genome differentation, between genomes as previously adjusted for metagenomics data</w:t>
+        <w:t xml:space="preserve">value, which is a measure of genome differentiation, as previously adjusted for metagenomics data</w:t>
       </w:r>
       <w:r>
         <w:t xml:space="preserve">(Schloissnig et al.,</w:t>
@@ -402,7 +408,10 @@
         <w:t xml:space="preserve">)</w:t>
       </w:r>
       <w:r>
-        <w:t xml:space="preserve">.</w:t>
+        <w:t xml:space="preserve"> </w:t>
+      </w:r>
+      <w:r>
+        <w:t xml:space="preserve">between haplotypes.</w:t>
       </w:r>
       <w:r>
         <w:t xml:space="preserve"> </w:t>
@@ -444,7 +453,7 @@
         <w:t xml:space="preserve"> </w:t>
       </w:r>
       <w:r>
-        <w:t xml:space="preserve">In capturing many stages of speciation we hope to better understand the principles of diversification and how sequence-discrete populations emerge and separate from one another.</w:t>
+        <w:t xml:space="preserve">By capturing many stages of speciation we hope to better understand the principles of diversification and how sequence-discrete populations emerge and separate from one another.</w:t>
       </w:r>
       <w:r>
         <w:t xml:space="preserve"> </w:t>
@@ -468,7 +477,7 @@
         <w:t xml:space="preserve"> </w:t>
       </w:r>
       <w:r>
-        <w:t xml:space="preserve">approach can also be used to develop hypotheses for future work in the lab about the ecological differences between the haplotypes identified.</w:t>
+        <w:t xml:space="preserve">approach can then be used to develop hypotheses for future work in the lab about the ecological differences between the haplotypes identified.</w:t>
       </w:r>
     </w:p>
     <w:p>
@@ -561,7 +570,7 @@
         <w:t xml:space="preserve"> </w:t>
       </w:r>
       <w:r>
-        <w:t xml:space="preserve">One such advantage is the lower strain heterogeneity in individual samples which can interfere with assembly.</w:t>
+        <w:t xml:space="preserve">One advantage is the lower strain heterogeneity in individual samples which can interfere with assembly.</w:t>
       </w:r>
       <w:r>
         <w:t xml:space="preserve"> </w:t>
@@ -573,7 +582,7 @@
         <w:t xml:space="preserve"> </w:t>
       </w:r>
       <w:r>
-        <w:t xml:space="preserve">Additionally I hope to be able to recover more of the flexible genome by assembling the same organism in different timepoints.</w:t>
+        <w:t xml:space="preserve">Additionally, I hope to be able to recover more of the flexible genome by assembling the same organism in different timepoints.</w:t>
       </w:r>
     </w:p>
     <w:p>
@@ -1241,7 +1250,7 @@
     </w:lvl>
   </w:abstractNum>
   <w:abstractNum w:abstractNumId="990">
-    <w:nsid w:val="2c4baf65"/>
+    <w:nsid w:val="fbf234c8"/>
     <w:multiLevelType w:val="multilevel"/>
     <w:lvl w:ilvl="0">
       <w:numFmt w:val="bullet"/>
@@ -1322,7 +1331,7 @@
     </w:lvl>
   </w:abstractNum>
   <w:abstractNum w:abstractNumId="991">
-    <w:nsid w:val="441f20df"/>
+    <w:nsid w:val="1c9a2dcc"/>
     <w:multiLevelType w:val="multilevel"/>
     <w:lvl w:ilvl="0">
       <w:numFmt w:val="bullet"/>

</xml_diff>